<commit_message>
Revert "Revert "Update Lab Sheet 3.docx""
This reverts commit 3949acf65845892e351598b949a826565887a140.
</commit_message>
<xml_diff>
--- a/S5/Design and Analysis of Algorithms/LAB/lab 3/Lab Sheet 3.docx
+++ b/S5/Design and Analysis of Algorithms/LAB/lab 3/Lab Sheet 3.docx
@@ -1,84 +1,68 @@
 
 <file path=word/document.xml><?xml version="1.0" encoding="utf-8"?>
-<w:document xmlns:wpc="http://schemas.microsoft.com/office/word/2010/wordprocessingCanvas" xmlns:mc="http://schemas.openxmlformats.org/markup-compatibility/2006" xmlns:o="urn:schemas-microsoft-com:office:office" xmlns:r="http://schemas.openxmlformats.org/officeDocument/2006/relationships" xmlns:m="http://schemas.openxmlformats.org/officeDocument/2006/math" xmlns:v="urn:schemas-microsoft-com:vml" xmlns:wp14="http://schemas.microsoft.com/office/word/2010/wordprocessingDrawing" xmlns:wp="http://schemas.openxmlformats.org/drawingml/2006/wordprocessingDrawing" xmlns:w="http://schemas.openxmlformats.org/wordprocessingml/2006/main" xmlns:w14="http://schemas.microsoft.com/office/word/2010/wordml" xmlns:w10="urn:schemas-microsoft-com:office:word" xmlns:w15="http://schemas.microsoft.com/office/word/2012/wordml" xmlns:wpg="http://schemas.microsoft.com/office/word/2010/wordprocessingGroup" xmlns:wpi="http://schemas.microsoft.com/office/word/2010/wordprocessingInk" xmlns:wne="http://schemas.microsoft.com/office/word/2006/wordml" xmlns:wps="http://schemas.microsoft.com/office/word/2010/wordprocessingShape" xmlns:wpsCustomData="http://www.wps.cn/officeDocument/2013/wpsCustomData" mc:Ignorable="w14 w15 wp14">
+<w:document xmlns:wpc="http://schemas.microsoft.com/office/word/2010/wordprocessingCanvas" xmlns:cx="http://schemas.microsoft.com/office/drawing/2014/chartex" xmlns:cx1="http://schemas.microsoft.com/office/drawing/2015/9/8/chartex" xmlns:cx2="http://schemas.microsoft.com/office/drawing/2015/10/21/chartex" xmlns:cx3="http://schemas.microsoft.com/office/drawing/2016/5/9/chartex" xmlns:cx4="http://schemas.microsoft.com/office/drawing/2016/5/10/chartex" xmlns:cx5="http://schemas.microsoft.com/office/drawing/2016/5/11/chartex" xmlns:cx6="http://schemas.microsoft.com/office/drawing/2016/5/12/chartex" xmlns:cx7="http://schemas.microsoft.com/office/drawing/2016/5/13/chartex" xmlns:cx8="http://schemas.microsoft.com/office/drawing/2016/5/14/chartex" xmlns:mc="http://schemas.openxmlformats.org/markup-compatibility/2006" xmlns:aink="http://schemas.microsoft.com/office/drawing/2016/ink" xmlns:am3d="http://schemas.microsoft.com/office/drawing/2017/model3d" xmlns:o="urn:schemas-microsoft-com:office:office" xmlns:oel="http://schemas.microsoft.com/office/2019/extlst" xmlns:r="http://schemas.openxmlformats.org/officeDocument/2006/relationships" xmlns:m="http://schemas.openxmlformats.org/officeDocument/2006/math" xmlns:v="urn:schemas-microsoft-com:vml" xmlns:wp14="http://schemas.microsoft.com/office/word/2010/wordprocessingDrawing" xmlns:wp="http://schemas.openxmlformats.org/drawingml/2006/wordprocessingDrawing" xmlns:w10="urn:schemas-microsoft-com:office:word" xmlns:w="http://schemas.openxmlformats.org/wordprocessingml/2006/main" xmlns:w14="http://schemas.microsoft.com/office/word/2010/wordml" xmlns:w15="http://schemas.microsoft.com/office/word/2012/wordml" xmlns:w16cex="http://schemas.microsoft.com/office/word/2018/wordml/cex" xmlns:w16cid="http://schemas.microsoft.com/office/word/2016/wordml/cid" xmlns:w16="http://schemas.microsoft.com/office/word/2018/wordml" xmlns:w16sdtdh="http://schemas.microsoft.com/office/word/2020/wordml/sdtdatahash" xmlns:w16se="http://schemas.microsoft.com/office/word/2015/wordml/symex" xmlns:wpg="http://schemas.microsoft.com/office/word/2010/wordprocessingGroup" xmlns:wpi="http://schemas.microsoft.com/office/word/2010/wordprocessingInk" xmlns:wne="http://schemas.microsoft.com/office/word/2006/wordml" xmlns:wps="http://schemas.microsoft.com/office/word/2010/wordprocessingShape" mc:Ignorable="w14 w15 w16se w16cid w16 w16cex w16sdtdh wp14">
   <w:body>
     <w:p>
       <w:pPr>
-        <w:pStyle w:val="6"/>
-        <w:numPr>
-          <w:numId w:val="0"/>
-        </w:numPr>
+        <w:pStyle w:val="ListParagraph"/>
         <w:tabs>
           <w:tab w:val="left" w:pos="461"/>
         </w:tabs>
-        <w:spacing w:before="90" w:after="0" w:line="240" w:lineRule="auto"/>
-        <w:ind w:left="99" w:leftChars="0" w:right="0" w:rightChars="0"/>
+        <w:spacing w:before="90"/>
+        <w:ind w:left="99" w:right="0" w:firstLine="0"/>
         <w:jc w:val="center"/>
         <w:rPr>
-          <w:rFonts w:hint="default"/>
           <w:b/>
           <w:bCs/>
           <w:sz w:val="24"/>
-          <w:lang w:val="en-US"/>
         </w:rPr>
       </w:pPr>
-      <w:bookmarkStart w:id="0" w:name="1) Given an array of size N. Find the le"/>
+      <w:bookmarkStart w:id="0" w:name="1)_Given_an_array_of_size_N._Find_the_le"/>
       <w:bookmarkEnd w:id="0"/>
-      <w:bookmarkStart w:id="1" w:name="1) Given an array of size N. Find the le"/>
-      <w:bookmarkEnd w:id="1"/>
-      <w:r>
-        <w:rPr>
-          <w:rFonts w:hint="default"/>
+      <w:r>
+        <w:rPr>
           <w:b/>
           <w:bCs/>
           <w:sz w:val="24"/>
-          <w:lang w:val="en-US"/>
-        </w:rPr>
-        <w:t>LAB SHEE</w:t>
-      </w:r>
-      <w:bookmarkStart w:id="24" w:name="_GoBack"/>
-      <w:bookmarkEnd w:id="24"/>
-      <w:r>
-        <w:rPr>
-          <w:rFonts w:hint="default"/>
-          <w:b/>
-          <w:bCs/>
-          <w:sz w:val="24"/>
-          <w:lang w:val="en-US"/>
-        </w:rPr>
-        <w:t>T 3</w:t>
+        </w:rPr>
+        <w:t>LAB SHEET 3</w:t>
       </w:r>
     </w:p>
     <w:p>
       <w:pPr>
-        <w:pStyle w:val="6"/>
-        <w:numPr>
-          <w:numId w:val="0"/>
-        </w:numPr>
+        <w:pStyle w:val="ListParagraph"/>
         <w:tabs>
           <w:tab w:val="left" w:pos="461"/>
         </w:tabs>
-        <w:spacing w:before="90" w:after="0" w:line="240" w:lineRule="auto"/>
-        <w:ind w:left="99" w:leftChars="0" w:right="0" w:rightChars="0"/>
+        <w:spacing w:before="90"/>
+        <w:ind w:left="99" w:right="0" w:firstLine="0"/>
         <w:jc w:val="center"/>
         <w:rPr>
-          <w:rFonts w:hint="default"/>
-          <w:sz w:val="24"/>
-          <w:lang w:val="en-US"/>
+          <w:sz w:val="24"/>
         </w:rPr>
       </w:pPr>
       <w:r>
         <w:rPr>
-          <w:rFonts w:hint="default"/>
-          <w:sz w:val="24"/>
-          <w:lang w:val="en-US"/>
-        </w:rPr>
-        <w:t>Aadithyan Raju - AM.EN.U4CSE21301</w:t>
+          <w:sz w:val="24"/>
+        </w:rPr>
+        <w:t>Gopi Krishnan M</w:t>
+      </w:r>
+      <w:r>
+        <w:rPr>
+          <w:sz w:val="24"/>
+        </w:rPr>
+        <w:t xml:space="preserve"> - AM.EN.U4CSE213</w:t>
+      </w:r>
+      <w:r>
+        <w:rPr>
+          <w:sz w:val="24"/>
+        </w:rPr>
+        <w:t>77</w:t>
       </w:r>
     </w:p>
     <w:p>
       <w:pPr>
-        <w:pStyle w:val="6"/>
+        <w:pStyle w:val="ListParagraph"/>
         <w:numPr>
           <w:ilvl w:val="0"/>
           <w:numId w:val="1"/>
@@ -86,9 +70,8 @@
         <w:tabs>
           <w:tab w:val="left" w:pos="461"/>
         </w:tabs>
-        <w:spacing w:before="90" w:after="0" w:line="240" w:lineRule="auto"/>
-        <w:ind w:left="460" w:right="0" w:hanging="361"/>
-        <w:jc w:val="left"/>
+        <w:spacing w:before="90"/>
+        <w:ind w:right="0" w:hanging="361"/>
         <w:rPr>
           <w:sz w:val="24"/>
         </w:rPr>
@@ -291,29 +274,21 @@
     </w:p>
     <w:p>
       <w:pPr>
-        <w:pStyle w:val="4"/>
+        <w:pStyle w:val="BodyText"/>
         <w:ind w:left="0" w:firstLine="0"/>
       </w:pPr>
     </w:p>
     <w:p>
       <w:pPr>
-        <w:pStyle w:val="4"/>
+        <w:pStyle w:val="BodyText"/>
         <w:ind w:left="0" w:firstLine="0"/>
-        <w:rPr>
-          <w:rFonts w:hint="default"/>
-          <w:lang w:val="en-US"/>
-        </w:rPr>
       </w:pPr>
       <w:r>
-        <w:rPr>
-          <w:rFonts w:hint="default"/>
-          <w:lang w:val="en-US"/>
-        </w:rPr>
         <w:drawing>
-          <wp:inline distT="0" distB="0" distL="114300" distR="114300">
-            <wp:extent cx="5870575" cy="3302000"/>
-            <wp:effectExtent l="0" t="0" r="15875" b="12700"/>
-            <wp:docPr id="1" name="Picture 1" descr="2023-12-27-10:18:31-screenshot"/>
+          <wp:inline distT="0" distB="0" distL="0" distR="0" wp14:anchorId="5970BEF2" wp14:editId="7AAB6E50">
+            <wp:extent cx="5873750" cy="7088505"/>
+            <wp:effectExtent l="0" t="0" r="0" b="0"/>
+            <wp:docPr id="367497114" name="Picture 1"/>
             <wp:cNvGraphicFramePr>
               <a:graphicFrameLocks xmlns:a="http://schemas.openxmlformats.org/drawingml/2006/main" noChangeAspect="1"/>
             </wp:cNvGraphicFramePr>
@@ -321,13 +296,11 @@
               <a:graphicData uri="http://schemas.openxmlformats.org/drawingml/2006/picture">
                 <pic:pic xmlns:pic="http://schemas.openxmlformats.org/drawingml/2006/picture">
                   <pic:nvPicPr>
-                    <pic:cNvPr id="1" name="Picture 1" descr="2023-12-27-10:18:31-screenshot"/>
-                    <pic:cNvPicPr>
-                      <a:picLocks noChangeAspect="1"/>
-                    </pic:cNvPicPr>
+                    <pic:cNvPr id="367497114" name=""/>
+                    <pic:cNvPicPr/>
                   </pic:nvPicPr>
                   <pic:blipFill>
-                    <a:blip r:embed="rId6"/>
+                    <a:blip r:embed="rId7"/>
                     <a:stretch>
                       <a:fillRect/>
                     </a:stretch>
@@ -335,7 +308,7 @@
                   <pic:spPr>
                     <a:xfrm>
                       <a:off x="0" y="0"/>
-                      <a:ext cx="5870575" cy="3302000"/>
+                      <a:ext cx="5873750" cy="7088505"/>
                     </a:xfrm>
                     <a:prstGeom prst="rect">
                       <a:avLst/>
@@ -350,7 +323,7 @@
     </w:p>
     <w:p>
       <w:pPr>
-        <w:pStyle w:val="6"/>
+        <w:pStyle w:val="ListParagraph"/>
         <w:numPr>
           <w:ilvl w:val="0"/>
           <w:numId w:val="1"/>
@@ -358,17 +331,14 @@
         <w:tabs>
           <w:tab w:val="left" w:pos="461"/>
         </w:tabs>
-        <w:spacing w:before="0" w:after="0" w:line="480" w:lineRule="auto"/>
-        <w:ind w:left="460" w:right="182" w:hanging="360"/>
-        <w:jc w:val="left"/>
+        <w:spacing w:line="480" w:lineRule="auto"/>
+        <w:ind w:right="182"/>
         <w:rPr>
           <w:sz w:val="24"/>
         </w:rPr>
       </w:pPr>
-      <w:bookmarkStart w:id="2" w:name="2) Given an array and a number k, find t"/>
-      <w:bookmarkEnd w:id="2"/>
-      <w:bookmarkStart w:id="3" w:name="2) Given an array and a number k, find t"/>
-      <w:bookmarkEnd w:id="3"/>
+      <w:bookmarkStart w:id="1" w:name="2)_Given_an_array_and_a_number_k,_find_t"/>
+      <w:bookmarkEnd w:id="1"/>
       <w:r>
         <w:rPr>
           <w:sz w:val="24"/>
@@ -729,33 +699,27 @@
     </w:p>
     <w:p>
       <w:pPr>
-        <w:pStyle w:val="6"/>
-        <w:numPr>
-          <w:numId w:val="0"/>
-        </w:numPr>
+        <w:pStyle w:val="ListParagraph"/>
         <w:tabs>
           <w:tab w:val="left" w:pos="461"/>
         </w:tabs>
-        <w:spacing w:before="0" w:after="0" w:line="480" w:lineRule="auto"/>
-        <w:ind w:left="100" w:leftChars="0" w:right="182" w:rightChars="0"/>
+        <w:spacing w:line="480" w:lineRule="auto"/>
+        <w:ind w:left="100" w:right="182" w:firstLine="0"/>
         <w:jc w:val="left"/>
         <w:rPr>
-          <w:rFonts w:hint="default"/>
-          <w:sz w:val="24"/>
-          <w:lang w:val="en-US"/>
+          <w:sz w:val="24"/>
         </w:rPr>
       </w:pPr>
       <w:r>
         <w:rPr>
-          <w:rFonts w:hint="default"/>
-          <w:sz w:val="24"/>
-          <w:lang w:val="en-US"/>
-        </w:rPr>
+          <w:sz w:val="24"/>
+        </w:rPr>
+        <w:lastRenderedPageBreak/>
         <w:drawing>
-          <wp:inline distT="0" distB="0" distL="114300" distR="114300">
-            <wp:extent cx="5870575" cy="3302000"/>
-            <wp:effectExtent l="0" t="0" r="15875" b="12700"/>
-            <wp:docPr id="2" name="Picture 2" descr="2023-12-27-10:19:01-screenshot"/>
+          <wp:inline distT="0" distB="0" distL="0" distR="0" wp14:anchorId="6EE90E7C" wp14:editId="71B1EC2C">
+            <wp:extent cx="5873750" cy="8128000"/>
+            <wp:effectExtent l="0" t="0" r="0" b="6350"/>
+            <wp:docPr id="1784865801" name="Picture 1"/>
             <wp:cNvGraphicFramePr>
               <a:graphicFrameLocks xmlns:a="http://schemas.openxmlformats.org/drawingml/2006/main" noChangeAspect="1"/>
             </wp:cNvGraphicFramePr>
@@ -763,13 +727,11 @@
               <a:graphicData uri="http://schemas.openxmlformats.org/drawingml/2006/picture">
                 <pic:pic xmlns:pic="http://schemas.openxmlformats.org/drawingml/2006/picture">
                   <pic:nvPicPr>
-                    <pic:cNvPr id="2" name="Picture 2" descr="2023-12-27-10:19:01-screenshot"/>
-                    <pic:cNvPicPr>
-                      <a:picLocks noChangeAspect="1"/>
-                    </pic:cNvPicPr>
+                    <pic:cNvPr id="1784865801" name=""/>
+                    <pic:cNvPicPr/>
                   </pic:nvPicPr>
                   <pic:blipFill>
-                    <a:blip r:embed="rId7"/>
+                    <a:blip r:embed="rId8"/>
                     <a:stretch>
                       <a:fillRect/>
                     </a:stretch>
@@ -777,7 +739,7 @@
                   <pic:spPr>
                     <a:xfrm>
                       <a:off x="0" y="0"/>
-                      <a:ext cx="5870575" cy="3302000"/>
+                      <a:ext cx="5873750" cy="8128000"/>
                     </a:xfrm>
                     <a:prstGeom prst="rect">
                       <a:avLst/>
@@ -796,10 +758,8 @@
           <w:sz w:val="24"/>
         </w:rPr>
       </w:pPr>
-      <w:bookmarkStart w:id="4" w:name="3) Given an array of non-negative intege"/>
-      <w:bookmarkEnd w:id="4"/>
-      <w:bookmarkStart w:id="5" w:name="3) Given an array of non-negative intege"/>
-      <w:bookmarkEnd w:id="5"/>
+      <w:bookmarkStart w:id="2" w:name="3)_Given_an_array_of_non-negative_intege"/>
+      <w:bookmarkEnd w:id="2"/>
       <w:r>
         <w:rPr>
           <w:sz w:val="24"/>
@@ -809,7 +769,7 @@
     </w:p>
     <w:p>
       <w:pPr>
-        <w:pStyle w:val="6"/>
+        <w:pStyle w:val="ListParagraph"/>
         <w:numPr>
           <w:ilvl w:val="0"/>
           <w:numId w:val="1"/>
@@ -817,9 +777,8 @@
         <w:tabs>
           <w:tab w:val="left" w:pos="461"/>
         </w:tabs>
-        <w:spacing w:before="1" w:after="0" w:line="480" w:lineRule="auto"/>
-        <w:ind w:left="460" w:right="426" w:hanging="360"/>
-        <w:jc w:val="left"/>
+        <w:spacing w:before="1" w:line="480" w:lineRule="auto"/>
+        <w:ind w:right="426"/>
         <w:rPr>
           <w:sz w:val="24"/>
         </w:rPr>
@@ -828,6 +787,7 @@
         <w:rPr>
           <w:sz w:val="24"/>
         </w:rPr>
+        <w:lastRenderedPageBreak/>
         <w:t>Given</w:t>
       </w:r>
       <w:r>
@@ -1327,33 +1287,26 @@
     </w:p>
     <w:p>
       <w:pPr>
-        <w:pStyle w:val="6"/>
-        <w:numPr>
-          <w:numId w:val="0"/>
-        </w:numPr>
+        <w:pStyle w:val="ListParagraph"/>
         <w:tabs>
           <w:tab w:val="left" w:pos="461"/>
         </w:tabs>
-        <w:spacing w:before="1" w:after="0" w:line="480" w:lineRule="auto"/>
-        <w:ind w:left="100" w:leftChars="0" w:right="426" w:rightChars="0"/>
+        <w:spacing w:before="1" w:line="480" w:lineRule="auto"/>
+        <w:ind w:left="100" w:right="426" w:firstLine="0"/>
         <w:jc w:val="left"/>
         <w:rPr>
-          <w:rFonts w:hint="default"/>
-          <w:sz w:val="24"/>
-          <w:lang w:val="en-US"/>
+          <w:sz w:val="24"/>
         </w:rPr>
       </w:pPr>
       <w:r>
         <w:rPr>
-          <w:rFonts w:hint="default"/>
-          <w:sz w:val="24"/>
-          <w:lang w:val="en-US"/>
+          <w:sz w:val="24"/>
         </w:rPr>
         <w:drawing>
-          <wp:inline distT="0" distB="0" distL="114300" distR="114300">
-            <wp:extent cx="5870575" cy="3302000"/>
-            <wp:effectExtent l="0" t="0" r="15875" b="12700"/>
-            <wp:docPr id="3" name="Picture 3" descr="2023-12-27-10:19:31-screenshot"/>
+          <wp:inline distT="0" distB="0" distL="0" distR="0" wp14:anchorId="4B39B1CD" wp14:editId="2D87CAEE">
+            <wp:extent cx="5873750" cy="7829550"/>
+            <wp:effectExtent l="0" t="0" r="0" b="0"/>
+            <wp:docPr id="1140138742" name="Picture 1"/>
             <wp:cNvGraphicFramePr>
               <a:graphicFrameLocks xmlns:a="http://schemas.openxmlformats.org/drawingml/2006/main" noChangeAspect="1"/>
             </wp:cNvGraphicFramePr>
@@ -1361,13 +1314,11 @@
               <a:graphicData uri="http://schemas.openxmlformats.org/drawingml/2006/picture">
                 <pic:pic xmlns:pic="http://schemas.openxmlformats.org/drawingml/2006/picture">
                   <pic:nvPicPr>
-                    <pic:cNvPr id="3" name="Picture 3" descr="2023-12-27-10:19:31-screenshot"/>
-                    <pic:cNvPicPr>
-                      <a:picLocks noChangeAspect="1"/>
-                    </pic:cNvPicPr>
+                    <pic:cNvPr id="1140138742" name=""/>
+                    <pic:cNvPicPr/>
                   </pic:nvPicPr>
                   <pic:blipFill>
-                    <a:blip r:embed="rId8"/>
+                    <a:blip r:embed="rId9"/>
                     <a:stretch>
                       <a:fillRect/>
                     </a:stretch>
@@ -1375,7 +1326,7 @@
                   <pic:spPr>
                     <a:xfrm>
                       <a:off x="0" y="0"/>
-                      <a:ext cx="5870575" cy="3302000"/>
+                      <a:ext cx="5873750" cy="7829550"/>
                     </a:xfrm>
                     <a:prstGeom prst="rect">
                       <a:avLst/>
@@ -1390,7 +1341,7 @@
     </w:p>
     <w:p>
       <w:pPr>
-        <w:pStyle w:val="6"/>
+        <w:pStyle w:val="ListParagraph"/>
         <w:numPr>
           <w:ilvl w:val="0"/>
           <w:numId w:val="1"/>
@@ -1398,17 +1349,14 @@
         <w:tabs>
           <w:tab w:val="left" w:pos="461"/>
         </w:tabs>
-        <w:spacing w:before="0" w:after="0" w:line="480" w:lineRule="auto"/>
-        <w:ind w:left="460" w:right="265" w:hanging="360"/>
-        <w:jc w:val="left"/>
+        <w:spacing w:line="480" w:lineRule="auto"/>
+        <w:ind w:right="265"/>
         <w:rPr>
           <w:sz w:val="24"/>
         </w:rPr>
       </w:pPr>
-      <w:bookmarkStart w:id="6" w:name="4) Given a string S of distinct characte"/>
-      <w:bookmarkEnd w:id="6"/>
-      <w:bookmarkStart w:id="7" w:name="4) Given a string S of distinct characte"/>
-      <w:bookmarkEnd w:id="7"/>
+      <w:bookmarkStart w:id="3" w:name="4)_Given_a_string_S_of_distinct_characte"/>
+      <w:bookmarkEnd w:id="3"/>
       <w:r>
         <w:rPr>
           <w:color w:val="1E2129"/>
@@ -1519,6 +1467,7 @@
           <w:color w:val="1E2129"/>
           <w:sz w:val="24"/>
         </w:rPr>
+        <w:lastRenderedPageBreak/>
         <w:t>huffman</w:t>
       </w:r>
       <w:r>
@@ -1629,33 +1578,26 @@
     </w:p>
     <w:p>
       <w:pPr>
-        <w:pStyle w:val="6"/>
-        <w:numPr>
-          <w:numId w:val="0"/>
-        </w:numPr>
+        <w:pStyle w:val="ListParagraph"/>
         <w:tabs>
           <w:tab w:val="left" w:pos="461"/>
         </w:tabs>
-        <w:spacing w:before="0" w:after="0" w:line="480" w:lineRule="auto"/>
-        <w:ind w:left="100" w:leftChars="0" w:right="265" w:rightChars="0"/>
+        <w:spacing w:line="480" w:lineRule="auto"/>
+        <w:ind w:left="100" w:right="265" w:firstLine="0"/>
         <w:jc w:val="left"/>
         <w:rPr>
-          <w:rFonts w:hint="default"/>
-          <w:sz w:val="24"/>
-          <w:lang w:val="en-US"/>
+          <w:sz w:val="24"/>
         </w:rPr>
       </w:pPr>
       <w:r>
         <w:rPr>
-          <w:rFonts w:hint="default"/>
-          <w:sz w:val="24"/>
-          <w:lang w:val="en-US"/>
+          <w:sz w:val="24"/>
         </w:rPr>
         <w:drawing>
-          <wp:inline distT="0" distB="0" distL="114300" distR="114300">
-            <wp:extent cx="5887085" cy="3311525"/>
-            <wp:effectExtent l="0" t="0" r="18415" b="3175"/>
-            <wp:docPr id="4" name="Picture 4" descr="2023-12-27-10:21:22-screenshot"/>
+          <wp:inline distT="0" distB="0" distL="0" distR="0" wp14:anchorId="5141A63F" wp14:editId="5E93ADEE">
+            <wp:extent cx="4925112" cy="9107171"/>
+            <wp:effectExtent l="0" t="0" r="8890" b="0"/>
+            <wp:docPr id="163441491" name="Picture 1"/>
             <wp:cNvGraphicFramePr>
               <a:graphicFrameLocks xmlns:a="http://schemas.openxmlformats.org/drawingml/2006/main" noChangeAspect="1"/>
             </wp:cNvGraphicFramePr>
@@ -1663,13 +1605,11 @@
               <a:graphicData uri="http://schemas.openxmlformats.org/drawingml/2006/picture">
                 <pic:pic xmlns:pic="http://schemas.openxmlformats.org/drawingml/2006/picture">
                   <pic:nvPicPr>
-                    <pic:cNvPr id="4" name="Picture 4" descr="2023-12-27-10:21:22-screenshot"/>
-                    <pic:cNvPicPr>
-                      <a:picLocks noChangeAspect="1"/>
-                    </pic:cNvPicPr>
+                    <pic:cNvPr id="163441491" name=""/>
+                    <pic:cNvPicPr/>
                   </pic:nvPicPr>
                   <pic:blipFill>
-                    <a:blip r:embed="rId9"/>
+                    <a:blip r:embed="rId10"/>
                     <a:stretch>
                       <a:fillRect/>
                     </a:stretch>
@@ -1677,7 +1617,7 @@
                   <pic:spPr>
                     <a:xfrm>
                       <a:off x="0" y="0"/>
-                      <a:ext cx="5887085" cy="3311525"/>
+                      <a:ext cx="4925112" cy="9107171"/>
                     </a:xfrm>
                     <a:prstGeom prst="rect">
                       <a:avLst/>
@@ -1692,7 +1632,7 @@
     </w:p>
     <w:p>
       <w:pPr>
-        <w:pStyle w:val="6"/>
+        <w:pStyle w:val="ListParagraph"/>
         <w:numPr>
           <w:ilvl w:val="0"/>
           <w:numId w:val="1"/>
@@ -1700,22 +1640,20 @@
         <w:tabs>
           <w:tab w:val="left" w:pos="461"/>
         </w:tabs>
-        <w:spacing w:before="1" w:after="0" w:line="480" w:lineRule="auto"/>
-        <w:ind w:left="460" w:right="527" w:hanging="360"/>
-        <w:jc w:val="left"/>
+        <w:spacing w:before="1" w:line="480" w:lineRule="auto"/>
+        <w:ind w:right="527"/>
         <w:rPr>
           <w:sz w:val="24"/>
         </w:rPr>
       </w:pPr>
-      <w:bookmarkStart w:id="8" w:name="5) Given a list of coins of distinct den"/>
-      <w:bookmarkEnd w:id="8"/>
-      <w:bookmarkStart w:id="9" w:name="5) Given a list of coins of distinct den"/>
-      <w:bookmarkEnd w:id="9"/>
-      <w:r>
-        <w:rPr>
-          <w:color w:val="1E2129"/>
-          <w:sz w:val="24"/>
-        </w:rPr>
+      <w:bookmarkStart w:id="4" w:name="5)_Given_a_list_of_coins_of_distinct_den"/>
+      <w:bookmarkEnd w:id="4"/>
+      <w:r>
+        <w:rPr>
+          <w:color w:val="1E2129"/>
+          <w:sz w:val="24"/>
+        </w:rPr>
+        <w:lastRenderedPageBreak/>
         <w:t>Given a list of coins of distinct denominations and total amount of money. Find the</w:t>
       </w:r>
       <w:r>
@@ -1781,33 +1719,27 @@
     </w:p>
     <w:p>
       <w:pPr>
-        <w:pStyle w:val="6"/>
-        <w:numPr>
-          <w:numId w:val="0"/>
-        </w:numPr>
+        <w:pStyle w:val="ListParagraph"/>
         <w:tabs>
           <w:tab w:val="left" w:pos="461"/>
         </w:tabs>
-        <w:spacing w:before="1" w:after="0" w:line="480" w:lineRule="auto"/>
-        <w:ind w:left="100" w:leftChars="0" w:right="527" w:rightChars="0"/>
+        <w:spacing w:before="1" w:line="480" w:lineRule="auto"/>
+        <w:ind w:left="100" w:right="527" w:firstLine="0"/>
         <w:jc w:val="left"/>
         <w:rPr>
-          <w:rFonts w:hint="default"/>
-          <w:sz w:val="24"/>
-          <w:lang w:val="en-US"/>
+          <w:sz w:val="24"/>
         </w:rPr>
       </w:pPr>
       <w:r>
         <w:rPr>
-          <w:rFonts w:hint="default"/>
-          <w:sz w:val="24"/>
-          <w:lang w:val="en-US"/>
-        </w:rPr>
+          <w:sz w:val="24"/>
+        </w:rPr>
+        <w:lastRenderedPageBreak/>
         <w:drawing>
-          <wp:inline distT="0" distB="0" distL="114300" distR="114300">
-            <wp:extent cx="5870575" cy="3302000"/>
-            <wp:effectExtent l="0" t="0" r="15875" b="12700"/>
-            <wp:docPr id="5" name="Picture 5" descr="2023-12-27-10:23:16-screenshot"/>
+          <wp:inline distT="0" distB="0" distL="0" distR="0" wp14:anchorId="41F9B962" wp14:editId="7181A44D">
+            <wp:extent cx="5873750" cy="8270240"/>
+            <wp:effectExtent l="0" t="0" r="0" b="0"/>
+            <wp:docPr id="848774436" name="Picture 1"/>
             <wp:cNvGraphicFramePr>
               <a:graphicFrameLocks xmlns:a="http://schemas.openxmlformats.org/drawingml/2006/main" noChangeAspect="1"/>
             </wp:cNvGraphicFramePr>
@@ -1815,13 +1747,11 @@
               <a:graphicData uri="http://schemas.openxmlformats.org/drawingml/2006/picture">
                 <pic:pic xmlns:pic="http://schemas.openxmlformats.org/drawingml/2006/picture">
                   <pic:nvPicPr>
-                    <pic:cNvPr id="5" name="Picture 5" descr="2023-12-27-10:23:16-screenshot"/>
-                    <pic:cNvPicPr>
-                      <a:picLocks noChangeAspect="1"/>
-                    </pic:cNvPicPr>
+                    <pic:cNvPr id="848774436" name=""/>
+                    <pic:cNvPicPr/>
                   </pic:nvPicPr>
                   <pic:blipFill>
-                    <a:blip r:embed="rId10"/>
+                    <a:blip r:embed="rId11"/>
                     <a:stretch>
                       <a:fillRect/>
                     </a:stretch>
@@ -1829,7 +1759,7 @@
                   <pic:spPr>
                     <a:xfrm>
                       <a:off x="0" y="0"/>
-                      <a:ext cx="5870575" cy="3302000"/>
+                      <a:ext cx="5873750" cy="8270240"/>
                     </a:xfrm>
                     <a:prstGeom prst="rect">
                       <a:avLst/>
@@ -1844,7 +1774,7 @@
     </w:p>
     <w:p>
       <w:pPr>
-        <w:pStyle w:val="6"/>
+        <w:pStyle w:val="ListParagraph"/>
         <w:numPr>
           <w:ilvl w:val="0"/>
           <w:numId w:val="1"/>
@@ -1852,17 +1782,15 @@
         <w:tabs>
           <w:tab w:val="left" w:pos="461"/>
         </w:tabs>
-        <w:spacing w:before="0" w:after="0" w:line="480" w:lineRule="auto"/>
-        <w:ind w:left="460" w:right="116" w:hanging="360"/>
+        <w:spacing w:line="480" w:lineRule="auto"/>
+        <w:ind w:right="116"/>
         <w:jc w:val="both"/>
         <w:rPr>
           <w:sz w:val="24"/>
         </w:rPr>
       </w:pPr>
-      <w:bookmarkStart w:id="10" w:name="6) Given a set of N items, each with a w"/>
-      <w:bookmarkEnd w:id="10"/>
-      <w:bookmarkStart w:id="11" w:name="6) Given a set of N items, each with a w"/>
-      <w:bookmarkEnd w:id="11"/>
+      <w:bookmarkStart w:id="5" w:name="6)_Given_a_set_of_N_items,_each_with_a_w"/>
+      <w:bookmarkEnd w:id="5"/>
       <w:r>
         <w:rPr>
           <w:color w:val="1E2129"/>
@@ -2153,6 +2081,7 @@
           <w:color w:val="1E2129"/>
           <w:sz w:val="24"/>
         </w:rPr>
+        <w:lastRenderedPageBreak/>
         <w:t>the maximum</w:t>
       </w:r>
       <w:r>
@@ -2173,33 +2102,25 @@
     </w:p>
     <w:p>
       <w:pPr>
-        <w:pStyle w:val="6"/>
-        <w:numPr>
-          <w:numId w:val="0"/>
-        </w:numPr>
+        <w:pStyle w:val="ListParagraph"/>
         <w:tabs>
           <w:tab w:val="left" w:pos="461"/>
         </w:tabs>
-        <w:spacing w:before="0" w:after="0" w:line="480" w:lineRule="auto"/>
-        <w:ind w:left="100" w:leftChars="0" w:right="116" w:rightChars="0"/>
-        <w:jc w:val="both"/>
-        <w:rPr>
-          <w:rFonts w:hint="default"/>
-          <w:sz w:val="24"/>
-          <w:lang w:val="en-US"/>
+        <w:spacing w:line="480" w:lineRule="auto"/>
+        <w:ind w:left="100" w:right="116" w:firstLine="0"/>
+        <w:rPr>
+          <w:sz w:val="24"/>
         </w:rPr>
       </w:pPr>
       <w:r>
         <w:rPr>
-          <w:rFonts w:hint="default"/>
-          <w:sz w:val="24"/>
-          <w:lang w:val="en-US"/>
+          <w:sz w:val="24"/>
         </w:rPr>
         <w:drawing>
-          <wp:inline distT="0" distB="0" distL="114300" distR="114300">
-            <wp:extent cx="5870575" cy="3302000"/>
-            <wp:effectExtent l="0" t="0" r="15875" b="12700"/>
-            <wp:docPr id="6" name="Picture 6" descr="2023-12-27-10:23:41-screenshot"/>
+          <wp:inline distT="0" distB="0" distL="0" distR="0" wp14:anchorId="59496F3F" wp14:editId="25F81BEC">
+            <wp:extent cx="5873750" cy="6043930"/>
+            <wp:effectExtent l="0" t="0" r="0" b="0"/>
+            <wp:docPr id="1879356512" name="Picture 1"/>
             <wp:cNvGraphicFramePr>
               <a:graphicFrameLocks xmlns:a="http://schemas.openxmlformats.org/drawingml/2006/main" noChangeAspect="1"/>
             </wp:cNvGraphicFramePr>
@@ -2207,13 +2128,11 @@
               <a:graphicData uri="http://schemas.openxmlformats.org/drawingml/2006/picture">
                 <pic:pic xmlns:pic="http://schemas.openxmlformats.org/drawingml/2006/picture">
                   <pic:nvPicPr>
-                    <pic:cNvPr id="6" name="Picture 6" descr="2023-12-27-10:23:41-screenshot"/>
-                    <pic:cNvPicPr>
-                      <a:picLocks noChangeAspect="1"/>
-                    </pic:cNvPicPr>
+                    <pic:cNvPr id="1879356512" name=""/>
+                    <pic:cNvPicPr/>
                   </pic:nvPicPr>
                   <pic:blipFill>
-                    <a:blip r:embed="rId11"/>
+                    <a:blip r:embed="rId12"/>
                     <a:stretch>
                       <a:fillRect/>
                     </a:stretch>
@@ -2221,7 +2140,7 @@
                   <pic:spPr>
                     <a:xfrm>
                       <a:off x="0" y="0"/>
-                      <a:ext cx="5870575" cy="3302000"/>
+                      <a:ext cx="5873750" cy="6043930"/>
                     </a:xfrm>
                     <a:prstGeom prst="rect">
                       <a:avLst/>
@@ -2236,7 +2155,7 @@
     </w:p>
     <w:p>
       <w:pPr>
-        <w:pStyle w:val="6"/>
+        <w:pStyle w:val="ListParagraph"/>
         <w:numPr>
           <w:ilvl w:val="0"/>
           <w:numId w:val="1"/>
@@ -2244,17 +2163,15 @@
         <w:tabs>
           <w:tab w:val="left" w:pos="461"/>
         </w:tabs>
-        <w:spacing w:before="1" w:after="0" w:line="480" w:lineRule="auto"/>
-        <w:ind w:left="460" w:right="118" w:hanging="360"/>
+        <w:spacing w:before="1" w:line="480" w:lineRule="auto"/>
+        <w:ind w:right="118"/>
         <w:jc w:val="both"/>
         <w:rPr>
           <w:sz w:val="24"/>
         </w:rPr>
       </w:pPr>
-      <w:bookmarkStart w:id="12" w:name="7) Given n integers. The task is to mini"/>
-      <w:bookmarkEnd w:id="12"/>
-      <w:bookmarkStart w:id="13" w:name="7) Given n integers. The task is to mini"/>
-      <w:bookmarkEnd w:id="13"/>
+      <w:bookmarkStart w:id="6" w:name="7)_Given_n_integers._The_task_is_to_mini"/>
+      <w:bookmarkEnd w:id="6"/>
       <w:r>
         <w:rPr>
           <w:color w:val="273139"/>
@@ -2505,9 +2422,8 @@
     </w:p>
     <w:p>
       <w:pPr>
-        <w:spacing w:before="0" w:line="229" w:lineRule="exact"/>
-        <w:ind w:left="460" w:right="0" w:firstLine="0"/>
-        <w:jc w:val="left"/>
+        <w:spacing w:line="229" w:lineRule="exact"/>
+        <w:ind w:left="460"/>
         <w:rPr>
           <w:sz w:val="20"/>
         </w:rPr>
@@ -2587,8 +2503,7 @@
     <w:p>
       <w:pPr>
         <w:spacing w:before="1"/>
-        <w:ind w:left="460" w:right="0" w:firstLine="0"/>
-        <w:jc w:val="left"/>
+        <w:ind w:left="460"/>
         <w:rPr>
           <w:sz w:val="20"/>
         </w:rPr>
@@ -2637,7 +2552,7 @@
     </w:p>
     <w:p>
       <w:pPr>
-        <w:pStyle w:val="4"/>
+        <w:pStyle w:val="BodyText"/>
         <w:spacing w:before="5"/>
         <w:ind w:left="0" w:firstLine="0"/>
         <w:rPr>
@@ -2647,9 +2562,8 @@
     </w:p>
     <w:p>
       <w:pPr>
-        <w:spacing w:before="0" w:line="235" w:lineRule="auto"/>
-        <w:ind w:left="460" w:right="4014" w:firstLine="0"/>
-        <w:jc w:val="left"/>
+        <w:spacing w:line="235" w:lineRule="auto"/>
+        <w:ind w:left="460" w:right="4014"/>
         <w:rPr>
           <w:sz w:val="20"/>
         </w:rPr>
@@ -2950,8 +2864,7 @@
     <w:p>
       <w:pPr>
         <w:spacing w:before="1"/>
-        <w:ind w:left="460" w:right="0" w:firstLine="0"/>
-        <w:jc w:val="left"/>
+        <w:ind w:left="460"/>
         <w:rPr>
           <w:sz w:val="20"/>
         </w:rPr>
@@ -3072,8 +2985,7 @@
     <w:p>
       <w:pPr>
         <w:spacing w:before="1"/>
-        <w:ind w:left="460" w:right="0" w:firstLine="0"/>
-        <w:jc w:val="left"/>
+        <w:ind w:left="460"/>
         <w:rPr>
           <w:sz w:val="20"/>
         </w:rPr>
@@ -3223,8 +3135,6 @@
     </w:p>
     <w:p>
       <w:pPr>
-        <w:spacing w:after="0"/>
-        <w:jc w:val="left"/>
         <w:rPr>
           <w:sz w:val="20"/>
         </w:rPr>
@@ -3232,15 +3142,14 @@
           <w:type w:val="continuous"/>
           <w:pgSz w:w="11910" w:h="16840"/>
           <w:pgMar w:top="1420" w:right="1320" w:bottom="280" w:left="1340" w:header="720" w:footer="720" w:gutter="0"/>
-          <w:cols w:space="720" w:num="1"/>
+          <w:cols w:space="720"/>
         </w:sectPr>
       </w:pPr>
     </w:p>
     <w:p>
       <w:pPr>
         <w:spacing w:before="77"/>
-        <w:ind w:left="460" w:right="4523" w:firstLine="0"/>
-        <w:jc w:val="left"/>
+        <w:ind w:left="460" w:right="4523"/>
         <w:rPr>
           <w:sz w:val="20"/>
         </w:rPr>
@@ -3250,6 +3159,7 @@
           <w:color w:val="273139"/>
           <w:sz w:val="20"/>
         </w:rPr>
+        <w:lastRenderedPageBreak/>
         <w:t>2nd</w:t>
       </w:r>
       <w:r>
@@ -3631,8 +3541,7 @@
     <w:p>
       <w:pPr>
         <w:spacing w:before="2"/>
-        <w:ind w:left="460" w:right="0" w:firstLine="0"/>
-        <w:jc w:val="left"/>
+        <w:ind w:left="460"/>
         <w:rPr>
           <w:sz w:val="20"/>
         </w:rPr>
@@ -3782,7 +3691,7 @@
     </w:p>
     <w:p>
       <w:pPr>
-        <w:pStyle w:val="4"/>
+        <w:pStyle w:val="BodyText"/>
         <w:ind w:left="0" w:firstLine="0"/>
         <w:rPr>
           <w:sz w:val="22"/>
@@ -3791,26 +3700,22 @@
     </w:p>
     <w:p>
       <w:pPr>
-        <w:pStyle w:val="4"/>
+        <w:pStyle w:val="BodyText"/>
         <w:spacing w:before="9"/>
         <w:ind w:left="0" w:firstLine="0"/>
         <w:rPr>
-          <w:rFonts w:hint="default"/>
           <w:sz w:val="17"/>
-          <w:lang w:val="en-US"/>
         </w:rPr>
       </w:pPr>
       <w:r>
         <w:rPr>
-          <w:rFonts w:hint="default"/>
           <w:sz w:val="17"/>
-          <w:lang w:val="en-US"/>
         </w:rPr>
         <w:drawing>
-          <wp:inline distT="0" distB="0" distL="114300" distR="114300">
-            <wp:extent cx="5870575" cy="3302000"/>
-            <wp:effectExtent l="0" t="0" r="15875" b="12700"/>
-            <wp:docPr id="7" name="Picture 7" descr="2023-12-27-10:23:59-screenshot"/>
+          <wp:inline distT="0" distB="0" distL="0" distR="0" wp14:anchorId="576A47BD" wp14:editId="40229062">
+            <wp:extent cx="5873750" cy="4893310"/>
+            <wp:effectExtent l="0" t="0" r="0" b="2540"/>
+            <wp:docPr id="2062909187" name="Picture 1"/>
             <wp:cNvGraphicFramePr>
               <a:graphicFrameLocks xmlns:a="http://schemas.openxmlformats.org/drawingml/2006/main" noChangeAspect="1"/>
             </wp:cNvGraphicFramePr>
@@ -3818,13 +3723,11 @@
               <a:graphicData uri="http://schemas.openxmlformats.org/drawingml/2006/picture">
                 <pic:pic xmlns:pic="http://schemas.openxmlformats.org/drawingml/2006/picture">
                   <pic:nvPicPr>
-                    <pic:cNvPr id="7" name="Picture 7" descr="2023-12-27-10:23:59-screenshot"/>
-                    <pic:cNvPicPr>
-                      <a:picLocks noChangeAspect="1"/>
-                    </pic:cNvPicPr>
+                    <pic:cNvPr id="2062909187" name=""/>
+                    <pic:cNvPicPr/>
                   </pic:nvPicPr>
                   <pic:blipFill>
-                    <a:blip r:embed="rId12"/>
+                    <a:blip r:embed="rId13"/>
                     <a:stretch>
                       <a:fillRect/>
                     </a:stretch>
@@ -3832,7 +3735,7 @@
                   <pic:spPr>
                     <a:xfrm>
                       <a:off x="0" y="0"/>
-                      <a:ext cx="5870575" cy="3302000"/>
+                      <a:ext cx="5873750" cy="4893310"/>
                     </a:xfrm>
                     <a:prstGeom prst="rect">
                       <a:avLst/>
@@ -3847,7 +3750,7 @@
     </w:p>
     <w:p>
       <w:pPr>
-        <w:pStyle w:val="6"/>
+        <w:pStyle w:val="ListParagraph"/>
         <w:numPr>
           <w:ilvl w:val="0"/>
           <w:numId w:val="1"/>
@@ -3855,17 +3758,15 @@
         <w:tabs>
           <w:tab w:val="left" w:pos="461"/>
         </w:tabs>
-        <w:spacing w:before="0" w:after="0" w:line="480" w:lineRule="auto"/>
-        <w:ind w:left="460" w:right="126" w:hanging="360"/>
+        <w:spacing w:line="480" w:lineRule="auto"/>
+        <w:ind w:right="126"/>
         <w:jc w:val="both"/>
         <w:rPr>
           <w:sz w:val="24"/>
         </w:rPr>
       </w:pPr>
-      <w:bookmarkStart w:id="14" w:name="8) Given a sequence of matrices, find th"/>
-      <w:bookmarkEnd w:id="14"/>
-      <w:bookmarkStart w:id="15" w:name="8) Given a sequence of matrices, find th"/>
-      <w:bookmarkEnd w:id="15"/>
+      <w:bookmarkStart w:id="7" w:name="8)_Given_a_sequence_of_matrices,_find_th"/>
+      <w:bookmarkEnd w:id="7"/>
       <w:r>
         <w:rPr>
           <w:color w:val="273139"/>
@@ -4146,33 +4047,26 @@
     </w:p>
     <w:p>
       <w:pPr>
-        <w:pStyle w:val="6"/>
-        <w:numPr>
-          <w:numId w:val="0"/>
-        </w:numPr>
+        <w:pStyle w:val="ListParagraph"/>
         <w:tabs>
           <w:tab w:val="left" w:pos="461"/>
         </w:tabs>
-        <w:spacing w:before="0" w:after="0" w:line="480" w:lineRule="auto"/>
-        <w:ind w:left="100" w:leftChars="0" w:right="126" w:rightChars="0"/>
-        <w:jc w:val="both"/>
-        <w:rPr>
-          <w:rFonts w:hint="default"/>
-          <w:sz w:val="24"/>
-          <w:lang w:val="en-US"/>
+        <w:spacing w:line="480" w:lineRule="auto"/>
+        <w:ind w:left="100" w:right="126" w:firstLine="0"/>
+        <w:rPr>
+          <w:sz w:val="24"/>
         </w:rPr>
       </w:pPr>
       <w:r>
         <w:rPr>
-          <w:rFonts w:hint="default"/>
-          <w:sz w:val="24"/>
-          <w:lang w:val="en-US"/>
-        </w:rPr>
+          <w:sz w:val="24"/>
+        </w:rPr>
+        <w:lastRenderedPageBreak/>
         <w:drawing>
-          <wp:inline distT="0" distB="0" distL="114300" distR="114300">
-            <wp:extent cx="5870575" cy="3302000"/>
-            <wp:effectExtent l="0" t="0" r="15875" b="12700"/>
-            <wp:docPr id="9" name="Picture 9" descr="2023-12-27-10:25:08-screenshot"/>
+          <wp:inline distT="0" distB="0" distL="0" distR="0" wp14:anchorId="16B1D860" wp14:editId="48C062D3">
+            <wp:extent cx="5873750" cy="6850380"/>
+            <wp:effectExtent l="0" t="0" r="0" b="7620"/>
+            <wp:docPr id="383223588" name="Picture 1"/>
             <wp:cNvGraphicFramePr>
               <a:graphicFrameLocks xmlns:a="http://schemas.openxmlformats.org/drawingml/2006/main" noChangeAspect="1"/>
             </wp:cNvGraphicFramePr>
@@ -4180,13 +4074,11 @@
               <a:graphicData uri="http://schemas.openxmlformats.org/drawingml/2006/picture">
                 <pic:pic xmlns:pic="http://schemas.openxmlformats.org/drawingml/2006/picture">
                   <pic:nvPicPr>
-                    <pic:cNvPr id="9" name="Picture 9" descr="2023-12-27-10:25:08-screenshot"/>
-                    <pic:cNvPicPr>
-                      <a:picLocks noChangeAspect="1"/>
-                    </pic:cNvPicPr>
+                    <pic:cNvPr id="383223588" name=""/>
+                    <pic:cNvPicPr/>
                   </pic:nvPicPr>
                   <pic:blipFill>
-                    <a:blip r:embed="rId13"/>
+                    <a:blip r:embed="rId14"/>
                     <a:stretch>
                       <a:fillRect/>
                     </a:stretch>
@@ -4194,7 +4086,7 @@
                   <pic:spPr>
                     <a:xfrm>
                       <a:off x="0" y="0"/>
-                      <a:ext cx="5870575" cy="3302000"/>
+                      <a:ext cx="5873750" cy="6850380"/>
                     </a:xfrm>
                     <a:prstGeom prst="rect">
                       <a:avLst/>
@@ -4213,10 +4105,8 @@
           <w:sz w:val="24"/>
         </w:rPr>
       </w:pPr>
-      <w:bookmarkStart w:id="16" w:name="9) You are given a string ‘str’. Find th"/>
-      <w:bookmarkEnd w:id="16"/>
-      <w:bookmarkStart w:id="17" w:name="9) You are given a string ‘str’. Find th"/>
-      <w:bookmarkEnd w:id="17"/>
+      <w:bookmarkStart w:id="8" w:name="9)_You_are_given_a_string_‘str’._Find_th"/>
+      <w:bookmarkEnd w:id="8"/>
       <w:r>
         <w:rPr>
           <w:color w:val="393939"/>
@@ -4227,7 +4117,7 @@
     </w:p>
     <w:p>
       <w:pPr>
-        <w:pStyle w:val="6"/>
+        <w:pStyle w:val="ListParagraph"/>
         <w:numPr>
           <w:ilvl w:val="0"/>
           <w:numId w:val="1"/>
@@ -4235,8 +4125,7 @@
         <w:tabs>
           <w:tab w:val="left" w:pos="461"/>
         </w:tabs>
-        <w:spacing w:before="1" w:after="0" w:line="480" w:lineRule="auto"/>
-        <w:ind w:left="460" w:right="121" w:hanging="360"/>
+        <w:spacing w:before="1" w:line="480" w:lineRule="auto"/>
         <w:jc w:val="both"/>
         <w:rPr>
           <w:sz w:val="24"/>
@@ -4247,6 +4136,7 @@
           <w:color w:val="393939"/>
           <w:sz w:val="24"/>
         </w:rPr>
+        <w:lastRenderedPageBreak/>
         <w:t>You are given a string ‘</w:t>
       </w:r>
       <w:r>
@@ -4297,33 +4187,25 @@
     </w:p>
     <w:p>
       <w:pPr>
-        <w:pStyle w:val="6"/>
-        <w:numPr>
-          <w:numId w:val="0"/>
-        </w:numPr>
+        <w:pStyle w:val="ListParagraph"/>
         <w:tabs>
           <w:tab w:val="left" w:pos="461"/>
         </w:tabs>
-        <w:spacing w:before="1" w:after="0" w:line="480" w:lineRule="auto"/>
-        <w:ind w:left="100" w:leftChars="0" w:right="121" w:rightChars="0"/>
-        <w:jc w:val="both"/>
-        <w:rPr>
-          <w:rFonts w:hint="default"/>
-          <w:sz w:val="24"/>
-          <w:lang w:val="en-US"/>
+        <w:spacing w:before="1" w:line="480" w:lineRule="auto"/>
+        <w:ind w:left="100" w:firstLine="0"/>
+        <w:rPr>
+          <w:sz w:val="24"/>
         </w:rPr>
       </w:pPr>
       <w:r>
         <w:rPr>
-          <w:rFonts w:hint="default"/>
-          <w:sz w:val="24"/>
-          <w:lang w:val="en-US"/>
+          <w:sz w:val="24"/>
         </w:rPr>
         <w:drawing>
-          <wp:inline distT="0" distB="0" distL="114300" distR="114300">
-            <wp:extent cx="5870575" cy="3302000"/>
-            <wp:effectExtent l="0" t="0" r="15875" b="12700"/>
-            <wp:docPr id="10" name="Picture 10" descr="2023-12-27-10:25:42-screenshot"/>
+          <wp:inline distT="0" distB="0" distL="0" distR="0" wp14:anchorId="2CDF5DF4" wp14:editId="188D0DA2">
+            <wp:extent cx="5873750" cy="7223125"/>
+            <wp:effectExtent l="0" t="0" r="0" b="0"/>
+            <wp:docPr id="2081500771" name="Picture 1"/>
             <wp:cNvGraphicFramePr>
               <a:graphicFrameLocks xmlns:a="http://schemas.openxmlformats.org/drawingml/2006/main" noChangeAspect="1"/>
             </wp:cNvGraphicFramePr>
@@ -4331,13 +4213,11 @@
               <a:graphicData uri="http://schemas.openxmlformats.org/drawingml/2006/picture">
                 <pic:pic xmlns:pic="http://schemas.openxmlformats.org/drawingml/2006/picture">
                   <pic:nvPicPr>
-                    <pic:cNvPr id="10" name="Picture 10" descr="2023-12-27-10:25:42-screenshot"/>
-                    <pic:cNvPicPr>
-                      <a:picLocks noChangeAspect="1"/>
-                    </pic:cNvPicPr>
+                    <pic:cNvPr id="2081500771" name=""/>
+                    <pic:cNvPicPr/>
                   </pic:nvPicPr>
                   <pic:blipFill>
-                    <a:blip r:embed="rId14"/>
+                    <a:blip r:embed="rId15"/>
                     <a:stretch>
                       <a:fillRect/>
                     </a:stretch>
@@ -4345,7 +4225,7 @@
                   <pic:spPr>
                     <a:xfrm>
                       <a:off x="0" y="0"/>
-                      <a:ext cx="5870575" cy="3302000"/>
+                      <a:ext cx="5873750" cy="7223125"/>
                     </a:xfrm>
                     <a:prstGeom prst="rect">
                       <a:avLst/>
@@ -4360,7 +4240,7 @@
     </w:p>
     <w:p>
       <w:pPr>
-        <w:pStyle w:val="6"/>
+        <w:pStyle w:val="ListParagraph"/>
         <w:numPr>
           <w:ilvl w:val="0"/>
           <w:numId w:val="1"/>
@@ -4368,17 +4248,14 @@
         <w:tabs>
           <w:tab w:val="left" w:pos="461"/>
         </w:tabs>
-        <w:spacing w:before="0" w:after="0" w:line="480" w:lineRule="auto"/>
-        <w:ind w:left="460" w:right="121" w:hanging="360"/>
+        <w:spacing w:line="480" w:lineRule="auto"/>
         <w:jc w:val="both"/>
         <w:rPr>
           <w:sz w:val="24"/>
         </w:rPr>
       </w:pPr>
-      <w:bookmarkStart w:id="18" w:name="10) Given a sequence of n real numbers A"/>
-      <w:bookmarkEnd w:id="18"/>
-      <w:bookmarkStart w:id="19" w:name="10) Given a sequence of n real numbers A"/>
-      <w:bookmarkEnd w:id="19"/>
+      <w:bookmarkStart w:id="9" w:name="10)_Given_a_sequence_of_n_real_numbers_A"/>
+      <w:bookmarkEnd w:id="9"/>
       <w:r>
         <w:rPr>
           <w:color w:val="393939"/>
@@ -4824,33 +4701,26 @@
     </w:p>
     <w:p>
       <w:pPr>
-        <w:pStyle w:val="6"/>
-        <w:numPr>
-          <w:numId w:val="0"/>
-        </w:numPr>
+        <w:pStyle w:val="ListParagraph"/>
         <w:tabs>
           <w:tab w:val="left" w:pos="461"/>
         </w:tabs>
-        <w:spacing w:before="0" w:after="0" w:line="480" w:lineRule="auto"/>
-        <w:ind w:left="100" w:leftChars="0" w:right="121" w:rightChars="0"/>
-        <w:jc w:val="both"/>
-        <w:rPr>
-          <w:rFonts w:hint="default"/>
-          <w:sz w:val="24"/>
-          <w:lang w:val="en-US"/>
+        <w:spacing w:line="480" w:lineRule="auto"/>
+        <w:ind w:left="100" w:firstLine="0"/>
+        <w:rPr>
+          <w:sz w:val="24"/>
         </w:rPr>
       </w:pPr>
       <w:r>
         <w:rPr>
-          <w:rFonts w:hint="default"/>
-          <w:sz w:val="24"/>
-          <w:lang w:val="en-US"/>
-        </w:rPr>
+          <w:sz w:val="24"/>
+        </w:rPr>
+        <w:lastRenderedPageBreak/>
         <w:drawing>
-          <wp:inline distT="0" distB="0" distL="114300" distR="114300">
-            <wp:extent cx="5870575" cy="3302000"/>
-            <wp:effectExtent l="0" t="0" r="15875" b="12700"/>
-            <wp:docPr id="11" name="Picture 11" descr="2023-12-27-10:26:33-screenshot"/>
+          <wp:inline distT="0" distB="0" distL="0" distR="0" wp14:anchorId="5DFA0B10" wp14:editId="1A88DA3A">
+            <wp:extent cx="5873750" cy="7926070"/>
+            <wp:effectExtent l="0" t="0" r="0" b="0"/>
+            <wp:docPr id="1137097286" name="Picture 1"/>
             <wp:cNvGraphicFramePr>
               <a:graphicFrameLocks xmlns:a="http://schemas.openxmlformats.org/drawingml/2006/main" noChangeAspect="1"/>
             </wp:cNvGraphicFramePr>
@@ -4858,13 +4728,11 @@
               <a:graphicData uri="http://schemas.openxmlformats.org/drawingml/2006/picture">
                 <pic:pic xmlns:pic="http://schemas.openxmlformats.org/drawingml/2006/picture">
                   <pic:nvPicPr>
-                    <pic:cNvPr id="11" name="Picture 11" descr="2023-12-27-10:26:33-screenshot"/>
-                    <pic:cNvPicPr>
-                      <a:picLocks noChangeAspect="1"/>
-                    </pic:cNvPicPr>
+                    <pic:cNvPr id="1137097286" name=""/>
+                    <pic:cNvPicPr/>
                   </pic:nvPicPr>
                   <pic:blipFill>
-                    <a:blip r:embed="rId15"/>
+                    <a:blip r:embed="rId16"/>
                     <a:stretch>
                       <a:fillRect/>
                     </a:stretch>
@@ -4872,7 +4740,7 @@
                   <pic:spPr>
                     <a:xfrm>
                       <a:off x="0" y="0"/>
-                      <a:ext cx="5870575" cy="3302000"/>
+                      <a:ext cx="5873750" cy="7926070"/>
                     </a:xfrm>
                     <a:prstGeom prst="rect">
                       <a:avLst/>
@@ -4891,10 +4759,8 @@
           <w:sz w:val="24"/>
         </w:rPr>
       </w:pPr>
-      <w:bookmarkStart w:id="20" w:name="11) In a game, a player can score only 3"/>
-      <w:bookmarkEnd w:id="20"/>
-      <w:bookmarkStart w:id="21" w:name="11) In a game, a player can score only 3"/>
-      <w:bookmarkEnd w:id="21"/>
+      <w:bookmarkStart w:id="10" w:name="11)_In_a_game,_a_player_can_score_only_3"/>
+      <w:bookmarkEnd w:id="10"/>
       <w:r>
         <w:rPr>
           <w:color w:val="393939"/>
@@ -4905,7 +4771,7 @@
     </w:p>
     <w:p>
       <w:pPr>
-        <w:pStyle w:val="6"/>
+        <w:pStyle w:val="ListParagraph"/>
         <w:numPr>
           <w:ilvl w:val="0"/>
           <w:numId w:val="1"/>
@@ -4913,8 +4779,8 @@
         <w:tabs>
           <w:tab w:val="left" w:pos="461"/>
         </w:tabs>
-        <w:spacing w:before="1" w:after="0" w:line="480" w:lineRule="auto"/>
-        <w:ind w:left="460" w:right="123" w:hanging="360"/>
+        <w:spacing w:before="1" w:line="480" w:lineRule="auto"/>
+        <w:ind w:right="123"/>
         <w:jc w:val="both"/>
         <w:rPr>
           <w:sz w:val="24"/>
@@ -4925,6 +4791,7 @@
           <w:color w:val="393939"/>
           <w:sz w:val="24"/>
         </w:rPr>
+        <w:lastRenderedPageBreak/>
         <w:t>In a game, a player can score only 3, 5 or 10 points in a move. Given a score S, find the</w:t>
       </w:r>
       <w:r>
@@ -5065,33 +4932,25 @@
     </w:p>
     <w:p>
       <w:pPr>
-        <w:pStyle w:val="6"/>
-        <w:numPr>
-          <w:numId w:val="0"/>
-        </w:numPr>
+        <w:pStyle w:val="ListParagraph"/>
         <w:tabs>
           <w:tab w:val="left" w:pos="461"/>
         </w:tabs>
-        <w:spacing w:before="1" w:after="0" w:line="480" w:lineRule="auto"/>
-        <w:ind w:left="100" w:leftChars="0" w:right="123" w:rightChars="0"/>
-        <w:jc w:val="both"/>
-        <w:rPr>
-          <w:rFonts w:hint="default"/>
-          <w:sz w:val="24"/>
-          <w:lang w:val="en-US"/>
+        <w:spacing w:before="1" w:line="480" w:lineRule="auto"/>
+        <w:ind w:left="100" w:right="123" w:firstLine="0"/>
+        <w:rPr>
+          <w:sz w:val="24"/>
         </w:rPr>
       </w:pPr>
       <w:r>
         <w:rPr>
-          <w:rFonts w:hint="default"/>
-          <w:sz w:val="24"/>
-          <w:lang w:val="en-US"/>
+          <w:sz w:val="24"/>
         </w:rPr>
         <w:drawing>
-          <wp:inline distT="0" distB="0" distL="114300" distR="114300">
-            <wp:extent cx="5870575" cy="3302000"/>
-            <wp:effectExtent l="0" t="0" r="15875" b="12700"/>
-            <wp:docPr id="12" name="Picture 12" descr="2023-12-27-10:27:15-screenshot"/>
+          <wp:inline distT="0" distB="0" distL="0" distR="0" wp14:anchorId="7F5C596A" wp14:editId="0F78606D">
+            <wp:extent cx="5873750" cy="6443980"/>
+            <wp:effectExtent l="0" t="0" r="0" b="0"/>
+            <wp:docPr id="2073083782" name="Picture 1"/>
             <wp:cNvGraphicFramePr>
               <a:graphicFrameLocks xmlns:a="http://schemas.openxmlformats.org/drawingml/2006/main" noChangeAspect="1"/>
             </wp:cNvGraphicFramePr>
@@ -5099,13 +4958,11 @@
               <a:graphicData uri="http://schemas.openxmlformats.org/drawingml/2006/picture">
                 <pic:pic xmlns:pic="http://schemas.openxmlformats.org/drawingml/2006/picture">
                   <pic:nvPicPr>
-                    <pic:cNvPr id="12" name="Picture 12" descr="2023-12-27-10:27:15-screenshot"/>
-                    <pic:cNvPicPr>
-                      <a:picLocks noChangeAspect="1"/>
-                    </pic:cNvPicPr>
+                    <pic:cNvPr id="2073083782" name=""/>
+                    <pic:cNvPicPr/>
                   </pic:nvPicPr>
                   <pic:blipFill>
-                    <a:blip r:embed="rId16"/>
+                    <a:blip r:embed="rId17"/>
                     <a:stretch>
                       <a:fillRect/>
                     </a:stretch>
@@ -5113,7 +4970,7 @@
                   <pic:spPr>
                     <a:xfrm>
                       <a:off x="0" y="0"/>
-                      <a:ext cx="5870575" cy="3302000"/>
+                      <a:ext cx="5873750" cy="6443980"/>
                     </a:xfrm>
                     <a:prstGeom prst="rect">
                       <a:avLst/>
@@ -5128,7 +4985,7 @@
     </w:p>
     <w:p>
       <w:pPr>
-        <w:pStyle w:val="6"/>
+        <w:pStyle w:val="ListParagraph"/>
         <w:numPr>
           <w:ilvl w:val="0"/>
           <w:numId w:val="1"/>
@@ -5136,17 +4993,15 @@
         <w:tabs>
           <w:tab w:val="left" w:pos="461"/>
         </w:tabs>
-        <w:spacing w:before="0" w:after="0" w:line="480" w:lineRule="auto"/>
-        <w:ind w:left="460" w:right="127" w:hanging="360"/>
+        <w:spacing w:line="480" w:lineRule="auto"/>
+        <w:ind w:right="127"/>
         <w:jc w:val="both"/>
         <w:rPr>
           <w:sz w:val="24"/>
         </w:rPr>
       </w:pPr>
-      <w:bookmarkStart w:id="22" w:name="12) You are given a set of integers. Det"/>
-      <w:bookmarkEnd w:id="22"/>
-      <w:bookmarkStart w:id="23" w:name="12) You are given a set of integers. Det"/>
-      <w:bookmarkEnd w:id="23"/>
+      <w:bookmarkStart w:id="11" w:name="12)_You_are_given_a_set_of_integers._Det"/>
+      <w:bookmarkEnd w:id="11"/>
       <w:r>
         <w:rPr>
           <w:color w:val="393939"/>
@@ -5337,33 +5192,26 @@
     </w:p>
     <w:p>
       <w:pPr>
-        <w:pStyle w:val="6"/>
-        <w:numPr>
-          <w:numId w:val="0"/>
-        </w:numPr>
+        <w:pStyle w:val="ListParagraph"/>
         <w:tabs>
           <w:tab w:val="left" w:pos="461"/>
         </w:tabs>
-        <w:spacing w:before="0" w:after="0" w:line="480" w:lineRule="auto"/>
-        <w:ind w:left="100" w:leftChars="0" w:right="127" w:rightChars="0"/>
-        <w:jc w:val="both"/>
-        <w:rPr>
-          <w:rFonts w:hint="default"/>
-          <w:sz w:val="24"/>
-          <w:lang w:val="en-US"/>
+        <w:spacing w:line="480" w:lineRule="auto"/>
+        <w:ind w:left="100" w:right="127" w:firstLine="0"/>
+        <w:rPr>
+          <w:sz w:val="24"/>
         </w:rPr>
       </w:pPr>
       <w:r>
         <w:rPr>
-          <w:rFonts w:hint="default"/>
-          <w:sz w:val="24"/>
-          <w:lang w:val="en-US"/>
-        </w:rPr>
+          <w:sz w:val="24"/>
+        </w:rPr>
+        <w:lastRenderedPageBreak/>
         <w:drawing>
-          <wp:inline distT="0" distB="0" distL="114300" distR="114300">
-            <wp:extent cx="5870575" cy="3302000"/>
-            <wp:effectExtent l="0" t="0" r="15875" b="12700"/>
-            <wp:docPr id="13" name="Picture 13" descr="2023-12-27-10:28:37-screenshot"/>
+          <wp:inline distT="0" distB="0" distL="0" distR="0" wp14:anchorId="563D6DF6" wp14:editId="5FAE330C">
+            <wp:extent cx="5873750" cy="6902450"/>
+            <wp:effectExtent l="0" t="0" r="0" b="0"/>
+            <wp:docPr id="2116954749" name="Picture 1"/>
             <wp:cNvGraphicFramePr>
               <a:graphicFrameLocks xmlns:a="http://schemas.openxmlformats.org/drawingml/2006/main" noChangeAspect="1"/>
             </wp:cNvGraphicFramePr>
@@ -5371,13 +5219,11 @@
               <a:graphicData uri="http://schemas.openxmlformats.org/drawingml/2006/picture">
                 <pic:pic xmlns:pic="http://schemas.openxmlformats.org/drawingml/2006/picture">
                   <pic:nvPicPr>
-                    <pic:cNvPr id="13" name="Picture 13" descr="2023-12-27-10:28:37-screenshot"/>
-                    <pic:cNvPicPr>
-                      <a:picLocks noChangeAspect="1"/>
-                    </pic:cNvPicPr>
+                    <pic:cNvPr id="2116954749" name=""/>
+                    <pic:cNvPicPr/>
                   </pic:nvPicPr>
                   <pic:blipFill>
-                    <a:blip r:embed="rId17"/>
+                    <a:blip r:embed="rId18"/>
                     <a:stretch>
                       <a:fillRect/>
                     </a:stretch>
@@ -5385,7 +5231,7 @@
                   <pic:spPr>
                     <a:xfrm>
                       <a:off x="0" y="0"/>
-                      <a:ext cx="5870575" cy="3302000"/>
+                      <a:ext cx="5873750" cy="6902450"/>
                     </a:xfrm>
                     <a:prstGeom prst="rect">
                       <a:avLst/>
@@ -5401,29 +5247,23 @@
     <w:sectPr>
       <w:pgSz w:w="11910" w:h="16840"/>
       <w:pgMar w:top="1340" w:right="1320" w:bottom="280" w:left="1340" w:header="720" w:footer="720" w:gutter="0"/>
-      <w:cols w:space="720" w:num="1"/>
+      <w:cols w:space="720"/>
     </w:sectPr>
   </w:body>
 </w:document>
 </file>
 
 <file path=word/endnotes.xml><?xml version="1.0" encoding="utf-8"?>
-<w:endnotes xmlns:wpc="http://schemas.microsoft.com/office/word/2010/wordprocessingCanvas" xmlns:mc="http://schemas.openxmlformats.org/markup-compatibility/2006" xmlns:o="urn:schemas-microsoft-com:office:office" xmlns:r="http://schemas.openxmlformats.org/officeDocument/2006/relationships" xmlns:m="http://schemas.openxmlformats.org/officeDocument/2006/math" xmlns:v="urn:schemas-microsoft-com:vml" xmlns:wp14="http://schemas.microsoft.com/office/word/2010/wordprocessingDrawing" xmlns:wp="http://schemas.openxmlformats.org/drawingml/2006/wordprocessingDrawing" xmlns:w="http://schemas.openxmlformats.org/wordprocessingml/2006/main" xmlns:w14="http://schemas.microsoft.com/office/word/2010/wordml" xmlns:w15="http://schemas.microsoft.com/office/word/2012/wordml" xmlns:w10="urn:schemas-microsoft-com:office:word" xmlns:wpg="http://schemas.microsoft.com/office/word/2010/wordprocessingGroup" xmlns:wpi="http://schemas.microsoft.com/office/word/2010/wordprocessingInk" xmlns:wne="http://schemas.microsoft.com/office/word/2006/wordml" xmlns:wps="http://schemas.microsoft.com/office/word/2010/wordprocessingShape" xmlns:wpsCustomData="http://www.wps.cn/officeDocument/2013/wpsCustomData" mc:Ignorable="w14 w15 wp14">
-  <w:endnote w:type="separator" w:id="0">
+<w:endnotes xmlns:wpc="http://schemas.microsoft.com/office/word/2010/wordprocessingCanvas" xmlns:cx="http://schemas.microsoft.com/office/drawing/2014/chartex" xmlns:cx1="http://schemas.microsoft.com/office/drawing/2015/9/8/chartex" xmlns:cx2="http://schemas.microsoft.com/office/drawing/2015/10/21/chartex" xmlns:cx3="http://schemas.microsoft.com/office/drawing/2016/5/9/chartex" xmlns:cx4="http://schemas.microsoft.com/office/drawing/2016/5/10/chartex" xmlns:cx5="http://schemas.microsoft.com/office/drawing/2016/5/11/chartex" xmlns:cx6="http://schemas.microsoft.com/office/drawing/2016/5/12/chartex" xmlns:cx7="http://schemas.microsoft.com/office/drawing/2016/5/13/chartex" xmlns:cx8="http://schemas.microsoft.com/office/drawing/2016/5/14/chartex" xmlns:mc="http://schemas.openxmlformats.org/markup-compatibility/2006" xmlns:aink="http://schemas.microsoft.com/office/drawing/2016/ink" xmlns:am3d="http://schemas.microsoft.com/office/drawing/2017/model3d" xmlns:o="urn:schemas-microsoft-com:office:office" xmlns:oel="http://schemas.microsoft.com/office/2019/extlst" xmlns:r="http://schemas.openxmlformats.org/officeDocument/2006/relationships" xmlns:m="http://schemas.openxmlformats.org/officeDocument/2006/math" xmlns:v="urn:schemas-microsoft-com:vml" xmlns:wp14="http://schemas.microsoft.com/office/word/2010/wordprocessingDrawing" xmlns:wp="http://schemas.openxmlformats.org/drawingml/2006/wordprocessingDrawing" xmlns:w10="urn:schemas-microsoft-com:office:word" xmlns:w="http://schemas.openxmlformats.org/wordprocessingml/2006/main" xmlns:w14="http://schemas.microsoft.com/office/word/2010/wordml" xmlns:w15="http://schemas.microsoft.com/office/word/2012/wordml" xmlns:w16cex="http://schemas.microsoft.com/office/word/2018/wordml/cex" xmlns:w16cid="http://schemas.microsoft.com/office/word/2016/wordml/cid" xmlns:w16="http://schemas.microsoft.com/office/word/2018/wordml" xmlns:w16sdtdh="http://schemas.microsoft.com/office/word/2020/wordml/sdtdatahash" xmlns:w16se="http://schemas.microsoft.com/office/word/2015/wordml/symex" xmlns:wpg="http://schemas.microsoft.com/office/word/2010/wordprocessingGroup" xmlns:wpi="http://schemas.microsoft.com/office/word/2010/wordprocessingInk" xmlns:wne="http://schemas.microsoft.com/office/word/2006/wordml" xmlns:wps="http://schemas.microsoft.com/office/word/2010/wordprocessingShape" mc:Ignorable="w14 w15 w16se w16cid w16 w16cex w16sdtdh wp14">
+  <w:endnote w:type="separator" w:id="-1">
     <w:p>
-      <w:pPr>
-        <w:spacing w:line="240" w:lineRule="auto"/>
-      </w:pPr>
       <w:r>
         <w:separator/>
       </w:r>
     </w:p>
   </w:endnote>
-  <w:endnote w:type="continuationSeparator" w:id="1">
+  <w:endnote w:type="continuationSeparator" w:id="0">
     <w:p>
-      <w:pPr>
-        <w:spacing w:line="240" w:lineRule="auto"/>
-      </w:pPr>
       <w:r>
         <w:continuationSeparator/>
       </w:r>
@@ -5433,22 +5273,16 @@
 </file>
 
 <file path=word/footnotes.xml><?xml version="1.0" encoding="utf-8"?>
-<w:footnotes xmlns:wpc="http://schemas.microsoft.com/office/word/2010/wordprocessingCanvas" xmlns:mc="http://schemas.openxmlformats.org/markup-compatibility/2006" xmlns:o="urn:schemas-microsoft-com:office:office" xmlns:r="http://schemas.openxmlformats.org/officeDocument/2006/relationships" xmlns:m="http://schemas.openxmlformats.org/officeDocument/2006/math" xmlns:v="urn:schemas-microsoft-com:vml" xmlns:wp14="http://schemas.microsoft.com/office/word/2010/wordprocessingDrawing" xmlns:wp="http://schemas.openxmlformats.org/drawingml/2006/wordprocessingDrawing" xmlns:w="http://schemas.openxmlformats.org/wordprocessingml/2006/main" xmlns:w14="http://schemas.microsoft.com/office/word/2010/wordml" xmlns:w15="http://schemas.microsoft.com/office/word/2012/wordml" xmlns:w10="urn:schemas-microsoft-com:office:word" xmlns:wpg="http://schemas.microsoft.com/office/word/2010/wordprocessingGroup" xmlns:wpi="http://schemas.microsoft.com/office/word/2010/wordprocessingInk" xmlns:wne="http://schemas.microsoft.com/office/word/2006/wordml" xmlns:wps="http://schemas.microsoft.com/office/word/2010/wordprocessingShape" xmlns:wpsCustomData="http://www.wps.cn/officeDocument/2013/wpsCustomData" mc:Ignorable="w14 w15 wp14">
-  <w:footnote w:type="separator" w:id="0">
+<w:footnotes xmlns:wpc="http://schemas.microsoft.com/office/word/2010/wordprocessingCanvas" xmlns:cx="http://schemas.microsoft.com/office/drawing/2014/chartex" xmlns:cx1="http://schemas.microsoft.com/office/drawing/2015/9/8/chartex" xmlns:cx2="http://schemas.microsoft.com/office/drawing/2015/10/21/chartex" xmlns:cx3="http://schemas.microsoft.com/office/drawing/2016/5/9/chartex" xmlns:cx4="http://schemas.microsoft.com/office/drawing/2016/5/10/chartex" xmlns:cx5="http://schemas.microsoft.com/office/drawing/2016/5/11/chartex" xmlns:cx6="http://schemas.microsoft.com/office/drawing/2016/5/12/chartex" xmlns:cx7="http://schemas.microsoft.com/office/drawing/2016/5/13/chartex" xmlns:cx8="http://schemas.microsoft.com/office/drawing/2016/5/14/chartex" xmlns:mc="http://schemas.openxmlformats.org/markup-compatibility/2006" xmlns:aink="http://schemas.microsoft.com/office/drawing/2016/ink" xmlns:am3d="http://schemas.microsoft.com/office/drawing/2017/model3d" xmlns:o="urn:schemas-microsoft-com:office:office" xmlns:oel="http://schemas.microsoft.com/office/2019/extlst" xmlns:r="http://schemas.openxmlformats.org/officeDocument/2006/relationships" xmlns:m="http://schemas.openxmlformats.org/officeDocument/2006/math" xmlns:v="urn:schemas-microsoft-com:vml" xmlns:wp14="http://schemas.microsoft.com/office/word/2010/wordprocessingDrawing" xmlns:wp="http://schemas.openxmlformats.org/drawingml/2006/wordprocessingDrawing" xmlns:w10="urn:schemas-microsoft-com:office:word" xmlns:w="http://schemas.openxmlformats.org/wordprocessingml/2006/main" xmlns:w14="http://schemas.microsoft.com/office/word/2010/wordml" xmlns:w15="http://schemas.microsoft.com/office/word/2012/wordml" xmlns:w16cex="http://schemas.microsoft.com/office/word/2018/wordml/cex" xmlns:w16cid="http://schemas.microsoft.com/office/word/2016/wordml/cid" xmlns:w16="http://schemas.microsoft.com/office/word/2018/wordml" xmlns:w16sdtdh="http://schemas.microsoft.com/office/word/2020/wordml/sdtdatahash" xmlns:w16se="http://schemas.microsoft.com/office/word/2015/wordml/symex" xmlns:wpg="http://schemas.microsoft.com/office/word/2010/wordprocessingGroup" xmlns:wpi="http://schemas.microsoft.com/office/word/2010/wordprocessingInk" xmlns:wne="http://schemas.microsoft.com/office/word/2006/wordml" xmlns:wps="http://schemas.microsoft.com/office/word/2010/wordprocessingShape" mc:Ignorable="w14 w15 w16se w16cid w16 w16cex w16sdtdh wp14">
+  <w:footnote w:type="separator" w:id="-1">
     <w:p>
-      <w:pPr>
-        <w:spacing w:before="0" w:after="0" w:line="240" w:lineRule="auto"/>
-      </w:pPr>
       <w:r>
         <w:separator/>
       </w:r>
     </w:p>
   </w:footnote>
-  <w:footnote w:type="continuationSeparator" w:id="1">
+  <w:footnote w:type="continuationSeparator" w:id="0">
     <w:p>
-      <w:pPr>
-        <w:spacing w:before="0" w:after="0" w:line="240" w:lineRule="auto"/>
-      </w:pPr>
       <w:r>
         <w:continuationSeparator/>
       </w:r>
@@ -5458,12 +5292,12 @@
 </file>
 
 <file path=word/numbering.xml><?xml version="1.0" encoding="utf-8"?>
-<w:numbering xmlns:wpc="http://schemas.microsoft.com/office/word/2010/wordprocessingCanvas" xmlns:mc="http://schemas.openxmlformats.org/markup-compatibility/2006" xmlns:o="urn:schemas-microsoft-com:office:office" xmlns:r="http://schemas.openxmlformats.org/officeDocument/2006/relationships" xmlns:m="http://schemas.openxmlformats.org/officeDocument/2006/math" xmlns:v="urn:schemas-microsoft-com:vml" xmlns:wp14="http://schemas.microsoft.com/office/word/2010/wordprocessingDrawing" xmlns:wp="http://schemas.openxmlformats.org/drawingml/2006/wordprocessingDrawing" xmlns:w10="urn:schemas-microsoft-com:office:word" xmlns:w="http://schemas.openxmlformats.org/wordprocessingml/2006/main" xmlns:w14="http://schemas.microsoft.com/office/word/2010/wordml" xmlns:wpg="http://schemas.microsoft.com/office/word/2010/wordprocessingGroup" xmlns:wpi="http://schemas.microsoft.com/office/word/2010/wordprocessingInk" xmlns:wne="http://schemas.microsoft.com/office/word/2006/wordml" xmlns:wps="http://schemas.microsoft.com/office/word/2010/wordprocessingShape" xmlns:wpsCustomData="http://www.wps.cn/officeDocument/2013/wpsCustomData" mc:Ignorable="w14 wp14">
-  <w:abstractNum w:abstractNumId="0">
+<w:numbering xmlns:wpc="http://schemas.microsoft.com/office/word/2010/wordprocessingCanvas" xmlns:cx="http://schemas.microsoft.com/office/drawing/2014/chartex" xmlns:cx1="http://schemas.microsoft.com/office/drawing/2015/9/8/chartex" xmlns:cx2="http://schemas.microsoft.com/office/drawing/2015/10/21/chartex" xmlns:cx3="http://schemas.microsoft.com/office/drawing/2016/5/9/chartex" xmlns:cx4="http://schemas.microsoft.com/office/drawing/2016/5/10/chartex" xmlns:cx5="http://schemas.microsoft.com/office/drawing/2016/5/11/chartex" xmlns:cx6="http://schemas.microsoft.com/office/drawing/2016/5/12/chartex" xmlns:cx7="http://schemas.microsoft.com/office/drawing/2016/5/13/chartex" xmlns:cx8="http://schemas.microsoft.com/office/drawing/2016/5/14/chartex" xmlns:mc="http://schemas.openxmlformats.org/markup-compatibility/2006" xmlns:aink="http://schemas.microsoft.com/office/drawing/2016/ink" xmlns:am3d="http://schemas.microsoft.com/office/drawing/2017/model3d" xmlns:o="urn:schemas-microsoft-com:office:office" xmlns:oel="http://schemas.microsoft.com/office/2019/extlst" xmlns:r="http://schemas.openxmlformats.org/officeDocument/2006/relationships" xmlns:m="http://schemas.openxmlformats.org/officeDocument/2006/math" xmlns:v="urn:schemas-microsoft-com:vml" xmlns:wp14="http://schemas.microsoft.com/office/word/2010/wordprocessingDrawing" xmlns:wp="http://schemas.openxmlformats.org/drawingml/2006/wordprocessingDrawing" xmlns:w10="urn:schemas-microsoft-com:office:word" xmlns:w="http://schemas.openxmlformats.org/wordprocessingml/2006/main" xmlns:w14="http://schemas.microsoft.com/office/word/2010/wordml" xmlns:w15="http://schemas.microsoft.com/office/word/2012/wordml" xmlns:w16cex="http://schemas.microsoft.com/office/word/2018/wordml/cex" xmlns:w16cid="http://schemas.microsoft.com/office/word/2016/wordml/cid" xmlns:w16="http://schemas.microsoft.com/office/word/2018/wordml" xmlns:w16sdtdh="http://schemas.microsoft.com/office/word/2020/wordml/sdtdatahash" xmlns:w16se="http://schemas.microsoft.com/office/word/2015/wordml/symex" xmlns:wpg="http://schemas.microsoft.com/office/word/2010/wordprocessingGroup" xmlns:wpi="http://schemas.microsoft.com/office/word/2010/wordprocessingInk" xmlns:wne="http://schemas.microsoft.com/office/word/2006/wordml" xmlns:wps="http://schemas.microsoft.com/office/word/2010/wordprocessingShape" mc:Ignorable="w14 w15 w16se w16cid w16 w16cex w16sdtdh wp14">
+  <w:abstractNum w:abstractNumId="0" w15:restartNumberingAfterBreak="0">
     <w:nsid w:val="D59F5F11"/>
     <w:multiLevelType w:val="multilevel"/>
     <w:tmpl w:val="D59F5F11"/>
-    <w:lvl w:ilvl="0" w:tentative="0">
+    <w:lvl w:ilvl="0">
       <w:start w:val="1"/>
       <w:numFmt w:val="decimal"/>
       <w:lvlText w:val="%1)"/>
@@ -5473,7 +5307,7 @@
         <w:jc w:val="left"/>
       </w:pPr>
       <w:rPr>
-        <w:rFonts w:hint="default" w:ascii="Times New Roman" w:hAnsi="Times New Roman" w:eastAsia="Times New Roman" w:cs="Times New Roman"/>
+        <w:rFonts w:ascii="Times New Roman" w:eastAsia="Times New Roman" w:hAnsi="Times New Roman" w:cs="Times New Roman" w:hint="default"/>
         <w:b/>
         <w:bCs/>
         <w:w w:val="99"/>
@@ -5482,8 +5316,7 @@
         <w:lang w:val="en-US" w:eastAsia="en-US" w:bidi="ar-SA"/>
       </w:rPr>
     </w:lvl>
-    <w:lvl w:ilvl="1" w:tentative="0">
-      <w:start w:val="0"/>
+    <w:lvl w:ilvl="1">
       <w:numFmt w:val="bullet"/>
       <w:lvlText w:val="•"/>
       <w:lvlJc w:val="left"/>
@@ -5495,8 +5328,7 @@
         <w:lang w:val="en-US" w:eastAsia="en-US" w:bidi="ar-SA"/>
       </w:rPr>
     </w:lvl>
-    <w:lvl w:ilvl="2" w:tentative="0">
-      <w:start w:val="0"/>
+    <w:lvl w:ilvl="2">
       <w:numFmt w:val="bullet"/>
       <w:lvlText w:val="•"/>
       <w:lvlJc w:val="left"/>
@@ -5508,8 +5340,7 @@
         <w:lang w:val="en-US" w:eastAsia="en-US" w:bidi="ar-SA"/>
       </w:rPr>
     </w:lvl>
-    <w:lvl w:ilvl="3" w:tentative="0">
-      <w:start w:val="0"/>
+    <w:lvl w:ilvl="3">
       <w:numFmt w:val="bullet"/>
       <w:lvlText w:val="•"/>
       <w:lvlJc w:val="left"/>
@@ -5521,8 +5352,7 @@
         <w:lang w:val="en-US" w:eastAsia="en-US" w:bidi="ar-SA"/>
       </w:rPr>
     </w:lvl>
-    <w:lvl w:ilvl="4" w:tentative="0">
-      <w:start w:val="0"/>
+    <w:lvl w:ilvl="4">
       <w:numFmt w:val="bullet"/>
       <w:lvlText w:val="•"/>
       <w:lvlJc w:val="left"/>
@@ -5534,8 +5364,7 @@
         <w:lang w:val="en-US" w:eastAsia="en-US" w:bidi="ar-SA"/>
       </w:rPr>
     </w:lvl>
-    <w:lvl w:ilvl="5" w:tentative="0">
-      <w:start w:val="0"/>
+    <w:lvl w:ilvl="5">
       <w:numFmt w:val="bullet"/>
       <w:lvlText w:val="•"/>
       <w:lvlJc w:val="left"/>
@@ -5547,8 +5376,7 @@
         <w:lang w:val="en-US" w:eastAsia="en-US" w:bidi="ar-SA"/>
       </w:rPr>
     </w:lvl>
-    <w:lvl w:ilvl="6" w:tentative="0">
-      <w:start w:val="0"/>
+    <w:lvl w:ilvl="6">
       <w:numFmt w:val="bullet"/>
       <w:lvlText w:val="•"/>
       <w:lvlJc w:val="left"/>
@@ -5560,8 +5388,7 @@
         <w:lang w:val="en-US" w:eastAsia="en-US" w:bidi="ar-SA"/>
       </w:rPr>
     </w:lvl>
-    <w:lvl w:ilvl="7" w:tentative="0">
-      <w:start w:val="0"/>
+    <w:lvl w:ilvl="7">
       <w:numFmt w:val="bullet"/>
       <w:lvlText w:val="•"/>
       <w:lvlJc w:val="left"/>
@@ -5573,8 +5400,7 @@
         <w:lang w:val="en-US" w:eastAsia="en-US" w:bidi="ar-SA"/>
       </w:rPr>
     </w:lvl>
-    <w:lvl w:ilvl="8" w:tentative="0">
-      <w:start w:val="0"/>
+    <w:lvl w:ilvl="8">
       <w:numFmt w:val="bullet"/>
       <w:lvlText w:val="•"/>
       <w:lvlJc w:val="left"/>
@@ -5587,304 +5413,341 @@
       </w:rPr>
     </w:lvl>
   </w:abstractNum>
-  <w:num w:numId="1">
+  <w:num w:numId="1" w16cid:durableId="602684599">
     <w:abstractNumId w:val="0"/>
   </w:num>
 </w:numbering>
 </file>
 
 <file path=word/styles.xml><?xml version="1.0" encoding="utf-8"?>
-<w:styles xmlns:mc="http://schemas.openxmlformats.org/markup-compatibility/2006" xmlns:o="urn:schemas-microsoft-com:office:office" xmlns:r="http://schemas.openxmlformats.org/officeDocument/2006/relationships" xmlns:m="http://schemas.openxmlformats.org/officeDocument/2006/math" xmlns:v="urn:schemas-microsoft-com:vml" xmlns:w="http://schemas.openxmlformats.org/wordprocessingml/2006/main" xmlns:w14="http://schemas.microsoft.com/office/word/2010/wordml" xmlns:w10="urn:schemas-microsoft-com:office:word" xmlns:sl="http://schemas.openxmlformats.org/schemaLibrary/2006/main" xmlns:wpsCustomData="http://www.wps.cn/officeDocument/2013/wpsCustomData" mc:Ignorable="w14">
+<w:styles xmlns:mc="http://schemas.openxmlformats.org/markup-compatibility/2006" xmlns:r="http://schemas.openxmlformats.org/officeDocument/2006/relationships" xmlns:w="http://schemas.openxmlformats.org/wordprocessingml/2006/main" xmlns:w14="http://schemas.microsoft.com/office/word/2010/wordml" xmlns:w15="http://schemas.microsoft.com/office/word/2012/wordml" xmlns:w16cex="http://schemas.microsoft.com/office/word/2018/wordml/cex" xmlns:w16cid="http://schemas.microsoft.com/office/word/2016/wordml/cid" xmlns:w16="http://schemas.microsoft.com/office/word/2018/wordml" xmlns:w16sdtdh="http://schemas.microsoft.com/office/word/2020/wordml/sdtdatahash" xmlns:w16se="http://schemas.microsoft.com/office/word/2015/wordml/symex" mc:Ignorable="w14 w15 w16se w16cid w16 w16cex w16sdtdh">
   <w:docDefaults>
     <w:rPrDefault>
       <w:rPr>
-        <w:rFonts w:asciiTheme="minorHAnsi" w:hAnsiTheme="minorHAnsi" w:eastAsiaTheme="minorHAnsi" w:cstheme="minorBidi"/>
+        <w:rFonts w:asciiTheme="minorHAnsi" w:eastAsiaTheme="minorHAnsi" w:hAnsiTheme="minorHAnsi" w:cstheme="minorBidi"/>
+        <w:lang w:val="en-IN" w:eastAsia="en-IN" w:bidi="ar-SA"/>
       </w:rPr>
     </w:rPrDefault>
     <w:pPrDefault/>
   </w:docDefaults>
-  <w:latentStyles w:count="260" w:defQFormat="0" w:defUnhideWhenUsed="1" w:defSemiHidden="1" w:defUIPriority="99" w:defLockedState="0">
-    <w:lsdException w:qFormat="1" w:unhideWhenUsed="0" w:uiPriority="1" w:semiHidden="0" w:name="Normal"/>
-    <w:lsdException w:qFormat="1" w:unhideWhenUsed="0" w:uiPriority="0" w:semiHidden="0" w:name="heading 1"/>
-    <w:lsdException w:qFormat="1" w:uiPriority="0" w:name="heading 2"/>
-    <w:lsdException w:qFormat="1" w:uiPriority="0" w:name="heading 3"/>
-    <w:lsdException w:qFormat="1" w:uiPriority="0" w:name="heading 4"/>
-    <w:lsdException w:qFormat="1" w:uiPriority="0" w:name="heading 5"/>
-    <w:lsdException w:qFormat="1" w:uiPriority="0" w:name="heading 6"/>
-    <w:lsdException w:qFormat="1" w:uiPriority="0" w:name="heading 7"/>
-    <w:lsdException w:qFormat="1" w:uiPriority="0" w:name="heading 8"/>
-    <w:lsdException w:qFormat="1" w:uiPriority="0" w:name="heading 9"/>
-    <w:lsdException w:unhideWhenUsed="0" w:uiPriority="0" w:semiHidden="0" w:name="index 1"/>
-    <w:lsdException w:unhideWhenUsed="0" w:uiPriority="0" w:semiHidden="0" w:name="index 2"/>
-    <w:lsdException w:unhideWhenUsed="0" w:uiPriority="0" w:semiHidden="0" w:name="index 3"/>
-    <w:lsdException w:unhideWhenUsed="0" w:uiPriority="0" w:semiHidden="0" w:name="index 4"/>
-    <w:lsdException w:unhideWhenUsed="0" w:uiPriority="0" w:semiHidden="0" w:name="index 5"/>
-    <w:lsdException w:unhideWhenUsed="0" w:uiPriority="0" w:semiHidden="0" w:name="index 6"/>
-    <w:lsdException w:unhideWhenUsed="0" w:uiPriority="0" w:semiHidden="0" w:name="index 7"/>
-    <w:lsdException w:unhideWhenUsed="0" w:uiPriority="0" w:semiHidden="0" w:name="index 8"/>
-    <w:lsdException w:unhideWhenUsed="0" w:uiPriority="0" w:semiHidden="0" w:name="index 9"/>
-    <w:lsdException w:unhideWhenUsed="0" w:uiPriority="0" w:semiHidden="0" w:name="toc 1"/>
-    <w:lsdException w:unhideWhenUsed="0" w:uiPriority="0" w:semiHidden="0" w:name="toc 2"/>
-    <w:lsdException w:unhideWhenUsed="0" w:uiPriority="0" w:semiHidden="0" w:name="toc 3"/>
-    <w:lsdException w:unhideWhenUsed="0" w:uiPriority="0" w:semiHidden="0" w:name="toc 4"/>
-    <w:lsdException w:unhideWhenUsed="0" w:uiPriority="0" w:semiHidden="0" w:name="toc 5"/>
-    <w:lsdException w:unhideWhenUsed="0" w:uiPriority="0" w:semiHidden="0" w:name="toc 6"/>
-    <w:lsdException w:unhideWhenUsed="0" w:uiPriority="0" w:semiHidden="0" w:name="toc 7"/>
-    <w:lsdException w:unhideWhenUsed="0" w:uiPriority="0" w:semiHidden="0" w:name="toc 8"/>
-    <w:lsdException w:unhideWhenUsed="0" w:uiPriority="0" w:semiHidden="0" w:name="toc 9"/>
-    <w:lsdException w:unhideWhenUsed="0" w:uiPriority="0" w:semiHidden="0" w:name="Normal Indent"/>
-    <w:lsdException w:unhideWhenUsed="0" w:uiPriority="0" w:semiHidden="0" w:name="footnote text"/>
-    <w:lsdException w:unhideWhenUsed="0" w:uiPriority="0" w:semiHidden="0" w:name="annotation text"/>
-    <w:lsdException w:unhideWhenUsed="0" w:uiPriority="0" w:semiHidden="0" w:name="header"/>
-    <w:lsdException w:unhideWhenUsed="0" w:uiPriority="0" w:semiHidden="0" w:name="footer"/>
-    <w:lsdException w:unhideWhenUsed="0" w:uiPriority="0" w:semiHidden="0" w:name="index heading"/>
-    <w:lsdException w:qFormat="1" w:uiPriority="0" w:name="caption"/>
-    <w:lsdException w:unhideWhenUsed="0" w:uiPriority="0" w:semiHidden="0" w:name="table of figures"/>
-    <w:lsdException w:unhideWhenUsed="0" w:uiPriority="0" w:semiHidden="0" w:name="envelope address"/>
-    <w:lsdException w:unhideWhenUsed="0" w:uiPriority="0" w:semiHidden="0" w:name="envelope return"/>
-    <w:lsdException w:unhideWhenUsed="0" w:uiPriority="0" w:semiHidden="0" w:name="footnote reference"/>
-    <w:lsdException w:unhideWhenUsed="0" w:uiPriority="0" w:semiHidden="0" w:name="annotation reference"/>
-    <w:lsdException w:unhideWhenUsed="0" w:uiPriority="0" w:semiHidden="0" w:name="line number"/>
-    <w:lsdException w:unhideWhenUsed="0" w:uiPriority="0" w:semiHidden="0" w:name="page number"/>
-    <w:lsdException w:unhideWhenUsed="0" w:uiPriority="0" w:semiHidden="0" w:name="endnote reference"/>
-    <w:lsdException w:unhideWhenUsed="0" w:uiPriority="0" w:semiHidden="0" w:name="endnote text"/>
-    <w:lsdException w:unhideWhenUsed="0" w:uiPriority="0" w:semiHidden="0" w:name="table of authorities"/>
-    <w:lsdException w:unhideWhenUsed="0" w:uiPriority="0" w:semiHidden="0" w:name="macro"/>
-    <w:lsdException w:unhideWhenUsed="0" w:uiPriority="0" w:semiHidden="0" w:name="toa heading"/>
-    <w:lsdException w:unhideWhenUsed="0" w:uiPriority="0" w:semiHidden="0" w:name="List"/>
-    <w:lsdException w:unhideWhenUsed="0" w:uiPriority="0" w:semiHidden="0" w:name="List Bullet"/>
-    <w:lsdException w:unhideWhenUsed="0" w:uiPriority="0" w:semiHidden="0" w:name="List Number"/>
-    <w:lsdException w:unhideWhenUsed="0" w:uiPriority="0" w:semiHidden="0" w:name="List 2"/>
-    <w:lsdException w:unhideWhenUsed="0" w:uiPriority="0" w:semiHidden="0" w:name="List 3"/>
-    <w:lsdException w:unhideWhenUsed="0" w:uiPriority="0" w:semiHidden="0" w:name="List 4"/>
-    <w:lsdException w:unhideWhenUsed="0" w:uiPriority="0" w:semiHidden="0" w:name="List 5"/>
-    <w:lsdException w:unhideWhenUsed="0" w:uiPriority="0" w:semiHidden="0" w:name="List Bullet 2"/>
-    <w:lsdException w:unhideWhenUsed="0" w:uiPriority="0" w:semiHidden="0" w:name="List Bullet 3"/>
-    <w:lsdException w:unhideWhenUsed="0" w:uiPriority="0" w:semiHidden="0" w:name="List Bullet 4"/>
-    <w:lsdException w:unhideWhenUsed="0" w:uiPriority="0" w:semiHidden="0" w:name="List Bullet 5"/>
-    <w:lsdException w:unhideWhenUsed="0" w:uiPriority="0" w:semiHidden="0" w:name="List Number 2"/>
-    <w:lsdException w:unhideWhenUsed="0" w:uiPriority="0" w:semiHidden="0" w:name="List Number 3"/>
-    <w:lsdException w:unhideWhenUsed="0" w:uiPriority="0" w:semiHidden="0" w:name="List Number 4"/>
-    <w:lsdException w:unhideWhenUsed="0" w:uiPriority="0" w:semiHidden="0" w:name="List Number 5"/>
-    <w:lsdException w:qFormat="1" w:unhideWhenUsed="0" w:uiPriority="0" w:semiHidden="0" w:name="Title"/>
-    <w:lsdException w:unhideWhenUsed="0" w:uiPriority="0" w:semiHidden="0" w:name="Closing"/>
-    <w:lsdException w:unhideWhenUsed="0" w:uiPriority="0" w:semiHidden="0" w:name="Signature"/>
-    <w:lsdException w:qFormat="1" w:uiPriority="1" w:name="Default Paragraph Font"/>
-    <w:lsdException w:qFormat="1" w:unhideWhenUsed="0" w:uiPriority="1" w:semiHidden="0" w:name="Body Text"/>
-    <w:lsdException w:unhideWhenUsed="0" w:uiPriority="0" w:semiHidden="0" w:name="Body Text Indent"/>
-    <w:lsdException w:unhideWhenUsed="0" w:uiPriority="0" w:semiHidden="0" w:name="List Continue"/>
-    <w:lsdException w:unhideWhenUsed="0" w:uiPriority="0" w:semiHidden="0" w:name="List Continue 2"/>
-    <w:lsdException w:unhideWhenUsed="0" w:uiPriority="0" w:semiHidden="0" w:name="List Continue 3"/>
-    <w:lsdException w:unhideWhenUsed="0" w:uiPriority="0" w:semiHidden="0" w:name="List Continue 4"/>
-    <w:lsdException w:unhideWhenUsed="0" w:uiPriority="0" w:semiHidden="0" w:name="List Continue 5"/>
-    <w:lsdException w:unhideWhenUsed="0" w:uiPriority="0" w:semiHidden="0" w:name="Message Header"/>
-    <w:lsdException w:qFormat="1" w:unhideWhenUsed="0" w:uiPriority="0" w:semiHidden="0" w:name="Subtitle"/>
-    <w:lsdException w:unhideWhenUsed="0" w:uiPriority="0" w:semiHidden="0" w:name="Salutation"/>
-    <w:lsdException w:unhideWhenUsed="0" w:uiPriority="0" w:semiHidden="0" w:name="Date"/>
-    <w:lsdException w:unhideWhenUsed="0" w:uiPriority="0" w:semiHidden="0" w:name="Body Text First Indent"/>
-    <w:lsdException w:unhideWhenUsed="0" w:uiPriority="0" w:semiHidden="0" w:name="Body Text First Indent 2"/>
-    <w:lsdException w:unhideWhenUsed="0" w:uiPriority="0" w:semiHidden="0" w:name="Note Heading"/>
-    <w:lsdException w:unhideWhenUsed="0" w:uiPriority="0" w:semiHidden="0" w:name="Body Text 2"/>
-    <w:lsdException w:unhideWhenUsed="0" w:uiPriority="0" w:semiHidden="0" w:name="Body Text 3"/>
-    <w:lsdException w:unhideWhenUsed="0" w:uiPriority="0" w:semiHidden="0" w:name="Body Text Indent 2"/>
-    <w:lsdException w:unhideWhenUsed="0" w:uiPriority="0" w:semiHidden="0" w:name="Body Text Indent 3"/>
-    <w:lsdException w:unhideWhenUsed="0" w:uiPriority="0" w:semiHidden="0" w:name="Block Text"/>
-    <w:lsdException w:unhideWhenUsed="0" w:uiPriority="0" w:semiHidden="0" w:name="Hyperlink"/>
-    <w:lsdException w:unhideWhenUsed="0" w:uiPriority="0" w:semiHidden="0" w:name="FollowedHyperlink"/>
-    <w:lsdException w:qFormat="1" w:unhideWhenUsed="0" w:uiPriority="0" w:semiHidden="0" w:name="Strong"/>
-    <w:lsdException w:qFormat="1" w:unhideWhenUsed="0" w:uiPriority="0" w:semiHidden="0" w:name="Emphasis"/>
-    <w:lsdException w:unhideWhenUsed="0" w:uiPriority="0" w:semiHidden="0" w:name="Document Map"/>
-    <w:lsdException w:unhideWhenUsed="0" w:uiPriority="0" w:semiHidden="0" w:name="Plain Text"/>
-    <w:lsdException w:unhideWhenUsed="0" w:uiPriority="0" w:semiHidden="0" w:name="E-mail Signature"/>
-    <w:lsdException w:unhideWhenUsed="0" w:uiPriority="0" w:semiHidden="0" w:name="Normal (Web)"/>
-    <w:lsdException w:unhideWhenUsed="0" w:uiPriority="0" w:semiHidden="0" w:name="HTML Acronym"/>
-    <w:lsdException w:unhideWhenUsed="0" w:uiPriority="0" w:semiHidden="0" w:name="HTML Address"/>
-    <w:lsdException w:unhideWhenUsed="0" w:uiPriority="0" w:semiHidden="0" w:name="HTML Cite"/>
-    <w:lsdException w:unhideWhenUsed="0" w:uiPriority="0" w:semiHidden="0" w:name="HTML Code"/>
-    <w:lsdException w:unhideWhenUsed="0" w:uiPriority="0" w:semiHidden="0" w:name="HTML Definition"/>
-    <w:lsdException w:unhideWhenUsed="0" w:uiPriority="0" w:semiHidden="0" w:name="HTML Keyboard"/>
-    <w:lsdException w:unhideWhenUsed="0" w:uiPriority="0" w:semiHidden="0" w:name="HTML Preformatted"/>
-    <w:lsdException w:unhideWhenUsed="0" w:uiPriority="0" w:semiHidden="0" w:name="HTML Sample"/>
-    <w:lsdException w:unhideWhenUsed="0" w:uiPriority="0" w:semiHidden="0" w:name="HTML Typewriter"/>
-    <w:lsdException w:unhideWhenUsed="0" w:uiPriority="0" w:semiHidden="0" w:name="HTML Variable"/>
-    <w:lsdException w:unhideWhenUsed="0" w:uiPriority="0" w:name="Normal Table"/>
-    <w:lsdException w:unhideWhenUsed="0" w:uiPriority="0" w:semiHidden="0" w:name="annotation subject"/>
-    <w:lsdException w:unhideWhenUsed="0" w:uiPriority="0" w:semiHidden="0" w:name="Table Simple 1"/>
-    <w:lsdException w:unhideWhenUsed="0" w:uiPriority="0" w:semiHidden="0" w:name="Table Simple 2"/>
-    <w:lsdException w:unhideWhenUsed="0" w:uiPriority="0" w:semiHidden="0" w:name="Table Simple 3"/>
-    <w:lsdException w:unhideWhenUsed="0" w:uiPriority="0" w:semiHidden="0" w:name="Table Classic 1"/>
-    <w:lsdException w:unhideWhenUsed="0" w:uiPriority="0" w:semiHidden="0" w:name="Table Classic 2"/>
-    <w:lsdException w:unhideWhenUsed="0" w:uiPriority="0" w:semiHidden="0" w:name="Table Classic 3"/>
-    <w:lsdException w:unhideWhenUsed="0" w:uiPriority="0" w:semiHidden="0" w:name="Table Classic 4"/>
-    <w:lsdException w:unhideWhenUsed="0" w:uiPriority="0" w:semiHidden="0" w:name="Table Colorful 1"/>
-    <w:lsdException w:unhideWhenUsed="0" w:uiPriority="0" w:semiHidden="0" w:name="Table Colorful 2"/>
-    <w:lsdException w:unhideWhenUsed="0" w:uiPriority="0" w:semiHidden="0" w:name="Table Colorful 3"/>
-    <w:lsdException w:unhideWhenUsed="0" w:uiPriority="0" w:semiHidden="0" w:name="Table Columns 1"/>
-    <w:lsdException w:unhideWhenUsed="0" w:uiPriority="0" w:semiHidden="0" w:name="Table Columns 2"/>
-    <w:lsdException w:unhideWhenUsed="0" w:uiPriority="0" w:semiHidden="0" w:name="Table Columns 3"/>
-    <w:lsdException w:unhideWhenUsed="0" w:uiPriority="0" w:semiHidden="0" w:name="Table Columns 4"/>
-    <w:lsdException w:unhideWhenUsed="0" w:uiPriority="0" w:semiHidden="0" w:name="Table Columns 5"/>
-    <w:lsdException w:unhideWhenUsed="0" w:uiPriority="0" w:semiHidden="0" w:name="Table Grid 1"/>
-    <w:lsdException w:unhideWhenUsed="0" w:uiPriority="0" w:semiHidden="0" w:name="Table Grid 2"/>
-    <w:lsdException w:unhideWhenUsed="0" w:uiPriority="0" w:semiHidden="0" w:name="Table Grid 3"/>
-    <w:lsdException w:unhideWhenUsed="0" w:uiPriority="0" w:semiHidden="0" w:name="Table Grid 4"/>
-    <w:lsdException w:unhideWhenUsed="0" w:uiPriority="0" w:semiHidden="0" w:name="Table Grid 5"/>
-    <w:lsdException w:unhideWhenUsed="0" w:uiPriority="0" w:semiHidden="0" w:name="Table Grid 6"/>
-    <w:lsdException w:unhideWhenUsed="0" w:uiPriority="0" w:semiHidden="0" w:name="Table Grid 7"/>
-    <w:lsdException w:unhideWhenUsed="0" w:uiPriority="0" w:semiHidden="0" w:name="Table Grid 8"/>
-    <w:lsdException w:unhideWhenUsed="0" w:uiPriority="0" w:semiHidden="0" w:name="Table List 1"/>
-    <w:lsdException w:unhideWhenUsed="0" w:uiPriority="0" w:semiHidden="0" w:name="Table List 2"/>
-    <w:lsdException w:unhideWhenUsed="0" w:uiPriority="0" w:semiHidden="0" w:name="Table List 3"/>
-    <w:lsdException w:unhideWhenUsed="0" w:uiPriority="0" w:semiHidden="0" w:name="Table List 4"/>
-    <w:lsdException w:unhideWhenUsed="0" w:uiPriority="0" w:semiHidden="0" w:name="Table List 5"/>
-    <w:lsdException w:unhideWhenUsed="0" w:uiPriority="0" w:semiHidden="0" w:name="Table List 6"/>
-    <w:lsdException w:unhideWhenUsed="0" w:uiPriority="0" w:semiHidden="0" w:name="Table List 7"/>
-    <w:lsdException w:unhideWhenUsed="0" w:uiPriority="0" w:semiHidden="0" w:name="Table List 8"/>
-    <w:lsdException w:unhideWhenUsed="0" w:uiPriority="0" w:semiHidden="0" w:name="Table 3D effects 1"/>
-    <w:lsdException w:unhideWhenUsed="0" w:uiPriority="0" w:semiHidden="0" w:name="Table 3D effects 2"/>
-    <w:lsdException w:unhideWhenUsed="0" w:uiPriority="0" w:semiHidden="0" w:name="Table 3D effects 3"/>
-    <w:lsdException w:unhideWhenUsed="0" w:uiPriority="0" w:semiHidden="0" w:name="Table Contemporary"/>
-    <w:lsdException w:unhideWhenUsed="0" w:uiPriority="0" w:semiHidden="0" w:name="Table Elegant"/>
-    <w:lsdException w:unhideWhenUsed="0" w:uiPriority="0" w:semiHidden="0" w:name="Table Professional"/>
-    <w:lsdException w:unhideWhenUsed="0" w:uiPriority="0" w:semiHidden="0" w:name="Table Subtle 1"/>
-    <w:lsdException w:unhideWhenUsed="0" w:uiPriority="0" w:semiHidden="0" w:name="Table Subtle 2"/>
-    <w:lsdException w:unhideWhenUsed="0" w:uiPriority="0" w:semiHidden="0" w:name="Table Web 1"/>
-    <w:lsdException w:unhideWhenUsed="0" w:uiPriority="0" w:semiHidden="0" w:name="Table Web 2"/>
-    <w:lsdException w:unhideWhenUsed="0" w:uiPriority="0" w:semiHidden="0" w:name="Table Web 3"/>
-    <w:lsdException w:unhideWhenUsed="0" w:uiPriority="0" w:semiHidden="0" w:name="Balloon Text"/>
-    <w:lsdException w:unhideWhenUsed="0" w:uiPriority="0" w:semiHidden="0" w:name="Table Grid"/>
-    <w:lsdException w:unhideWhenUsed="0" w:uiPriority="0" w:semiHidden="0" w:name="Table Theme"/>
-    <w:lsdException w:unhideWhenUsed="0" w:uiPriority="60" w:semiHidden="0" w:name="Light Shading"/>
-    <w:lsdException w:unhideWhenUsed="0" w:uiPriority="61" w:semiHidden="0" w:name="Light List"/>
-    <w:lsdException w:unhideWhenUsed="0" w:uiPriority="62" w:semiHidden="0" w:name="Light Grid"/>
-    <w:lsdException w:unhideWhenUsed="0" w:uiPriority="63" w:semiHidden="0" w:name="Medium Shading 1"/>
-    <w:lsdException w:unhideWhenUsed="0" w:uiPriority="64" w:semiHidden="0" w:name="Medium Shading 2"/>
-    <w:lsdException w:unhideWhenUsed="0" w:uiPriority="65" w:semiHidden="0" w:name="Medium List 1"/>
-    <w:lsdException w:unhideWhenUsed="0" w:uiPriority="66" w:semiHidden="0" w:name="Medium List 2"/>
-    <w:lsdException w:unhideWhenUsed="0" w:uiPriority="67" w:semiHidden="0" w:name="Medium Grid 1"/>
-    <w:lsdException w:unhideWhenUsed="0" w:uiPriority="68" w:semiHidden="0" w:name="Medium Grid 2"/>
-    <w:lsdException w:unhideWhenUsed="0" w:uiPriority="69" w:semiHidden="0" w:name="Medium Grid 3"/>
-    <w:lsdException w:unhideWhenUsed="0" w:uiPriority="70" w:semiHidden="0" w:name="Dark List"/>
-    <w:lsdException w:unhideWhenUsed="0" w:uiPriority="71" w:semiHidden="0" w:name="Colorful Shading"/>
-    <w:lsdException w:unhideWhenUsed="0" w:uiPriority="72" w:semiHidden="0" w:name="Colorful List"/>
-    <w:lsdException w:unhideWhenUsed="0" w:uiPriority="73" w:semiHidden="0" w:name="Colorful Grid"/>
-    <w:lsdException w:unhideWhenUsed="0" w:uiPriority="60" w:semiHidden="0" w:name="Light Shading Accent 1"/>
-    <w:lsdException w:unhideWhenUsed="0" w:uiPriority="61" w:semiHidden="0" w:name="Light List Accent 1"/>
-    <w:lsdException w:unhideWhenUsed="0" w:uiPriority="62" w:semiHidden="0" w:name="Light Grid Accent 1"/>
-    <w:lsdException w:unhideWhenUsed="0" w:uiPriority="63" w:semiHidden="0" w:name="Medium Shading 1 Accent 1"/>
-    <w:lsdException w:unhideWhenUsed="0" w:uiPriority="64" w:semiHidden="0" w:name="Medium Shading 2 Accent 1"/>
-    <w:lsdException w:unhideWhenUsed="0" w:uiPriority="65" w:semiHidden="0" w:name="Medium List 1 Accent 1"/>
-    <w:lsdException w:qFormat="1" w:unhideWhenUsed="0" w:uiPriority="1" w:semiHidden="0" w:name="List Paragraph"/>
-    <w:lsdException w:unhideWhenUsed="0" w:uiPriority="66" w:semiHidden="0" w:name="Medium List 2 Accent 1"/>
-    <w:lsdException w:unhideWhenUsed="0" w:uiPriority="67" w:semiHidden="0" w:name="Medium Grid 1 Accent 1"/>
-    <w:lsdException w:unhideWhenUsed="0" w:uiPriority="68" w:semiHidden="0" w:name="Medium Grid 2 Accent 1"/>
-    <w:lsdException w:unhideWhenUsed="0" w:uiPriority="69" w:semiHidden="0" w:name="Medium Grid 3 Accent 1"/>
-    <w:lsdException w:unhideWhenUsed="0" w:uiPriority="70" w:semiHidden="0" w:name="Dark List Accent 1"/>
-    <w:lsdException w:unhideWhenUsed="0" w:uiPriority="71" w:semiHidden="0" w:name="Colorful Shading Accent 1"/>
-    <w:lsdException w:unhideWhenUsed="0" w:uiPriority="72" w:semiHidden="0" w:name="Colorful List Accent 1"/>
-    <w:lsdException w:unhideWhenUsed="0" w:uiPriority="73" w:semiHidden="0" w:name="Colorful Grid Accent 1"/>
-    <w:lsdException w:unhideWhenUsed="0" w:uiPriority="60" w:semiHidden="0" w:name="Light Shading Accent 2"/>
-    <w:lsdException w:unhideWhenUsed="0" w:uiPriority="61" w:semiHidden="0" w:name="Light List Accent 2"/>
-    <w:lsdException w:unhideWhenUsed="0" w:uiPriority="62" w:semiHidden="0" w:name="Light Grid Accent 2"/>
-    <w:lsdException w:unhideWhenUsed="0" w:uiPriority="63" w:semiHidden="0" w:name="Medium Shading 1 Accent 2"/>
-    <w:lsdException w:unhideWhenUsed="0" w:uiPriority="64" w:semiHidden="0" w:name="Medium Shading 2 Accent 2"/>
-    <w:lsdException w:unhideWhenUsed="0" w:uiPriority="65" w:semiHidden="0" w:name="Medium List 1 Accent 2"/>
-    <w:lsdException w:unhideWhenUsed="0" w:uiPriority="66" w:semiHidden="0" w:name="Medium List 2 Accent 2"/>
-    <w:lsdException w:unhideWhenUsed="0" w:uiPriority="67" w:semiHidden="0" w:name="Medium Grid 1 Accent 2"/>
-    <w:lsdException w:unhideWhenUsed="0" w:uiPriority="68" w:semiHidden="0" w:name="Medium Grid 2 Accent 2"/>
-    <w:lsdException w:unhideWhenUsed="0" w:uiPriority="69" w:semiHidden="0" w:name="Medium Grid 3 Accent 2"/>
-    <w:lsdException w:unhideWhenUsed="0" w:uiPriority="70" w:semiHidden="0" w:name="Dark List Accent 2"/>
-    <w:lsdException w:unhideWhenUsed="0" w:uiPriority="71" w:semiHidden="0" w:name="Colorful Shading Accent 2"/>
-    <w:lsdException w:unhideWhenUsed="0" w:uiPriority="72" w:semiHidden="0" w:name="Colorful List Accent 2"/>
-    <w:lsdException w:unhideWhenUsed="0" w:uiPriority="73" w:semiHidden="0" w:name="Colorful Grid Accent 2"/>
-    <w:lsdException w:unhideWhenUsed="0" w:uiPriority="60" w:semiHidden="0" w:name="Light Shading Accent 3"/>
-    <w:lsdException w:unhideWhenUsed="0" w:uiPriority="61" w:semiHidden="0" w:name="Light List Accent 3"/>
-    <w:lsdException w:unhideWhenUsed="0" w:uiPriority="62" w:semiHidden="0" w:name="Light Grid Accent 3"/>
-    <w:lsdException w:unhideWhenUsed="0" w:uiPriority="63" w:semiHidden="0" w:name="Medium Shading 1 Accent 3"/>
-    <w:lsdException w:unhideWhenUsed="0" w:uiPriority="64" w:semiHidden="0" w:name="Medium Shading 2 Accent 3"/>
-    <w:lsdException w:unhideWhenUsed="0" w:uiPriority="65" w:semiHidden="0" w:name="Medium List 1 Accent 3"/>
-    <w:lsdException w:unhideWhenUsed="0" w:uiPriority="66" w:semiHidden="0" w:name="Medium List 2 Accent 3"/>
-    <w:lsdException w:unhideWhenUsed="0" w:uiPriority="67" w:semiHidden="0" w:name="Medium Grid 1 Accent 3"/>
-    <w:lsdException w:unhideWhenUsed="0" w:uiPriority="68" w:semiHidden="0" w:name="Medium Grid 2 Accent 3"/>
-    <w:lsdException w:unhideWhenUsed="0" w:uiPriority="69" w:semiHidden="0" w:name="Medium Grid 3 Accent 3"/>
-    <w:lsdException w:unhideWhenUsed="0" w:uiPriority="70" w:semiHidden="0" w:name="Dark List Accent 3"/>
-    <w:lsdException w:unhideWhenUsed="0" w:uiPriority="71" w:semiHidden="0" w:name="Colorful Shading Accent 3"/>
-    <w:lsdException w:unhideWhenUsed="0" w:uiPriority="72" w:semiHidden="0" w:name="Colorful List Accent 3"/>
-    <w:lsdException w:unhideWhenUsed="0" w:uiPriority="73" w:semiHidden="0" w:name="Colorful Grid Accent 3"/>
-    <w:lsdException w:unhideWhenUsed="0" w:uiPriority="60" w:semiHidden="0" w:name="Light Shading Accent 4"/>
-    <w:lsdException w:unhideWhenUsed="0" w:uiPriority="61" w:semiHidden="0" w:name="Light List Accent 4"/>
-    <w:lsdException w:unhideWhenUsed="0" w:uiPriority="62" w:semiHidden="0" w:name="Light Grid Accent 4"/>
-    <w:lsdException w:unhideWhenUsed="0" w:uiPriority="63" w:semiHidden="0" w:name="Medium Shading 1 Accent 4"/>
-    <w:lsdException w:unhideWhenUsed="0" w:uiPriority="64" w:semiHidden="0" w:name="Medium Shading 2 Accent 4"/>
-    <w:lsdException w:unhideWhenUsed="0" w:uiPriority="65" w:semiHidden="0" w:name="Medium List 1 Accent 4"/>
-    <w:lsdException w:unhideWhenUsed="0" w:uiPriority="66" w:semiHidden="0" w:name="Medium List 2 Accent 4"/>
-    <w:lsdException w:unhideWhenUsed="0" w:uiPriority="67" w:semiHidden="0" w:name="Medium Grid 1 Accent 4"/>
-    <w:lsdException w:unhideWhenUsed="0" w:uiPriority="68" w:semiHidden="0" w:name="Medium Grid 2 Accent 4"/>
-    <w:lsdException w:unhideWhenUsed="0" w:uiPriority="69" w:semiHidden="0" w:name="Medium Grid 3 Accent 4"/>
-    <w:lsdException w:unhideWhenUsed="0" w:uiPriority="70" w:semiHidden="0" w:name="Dark List Accent 4"/>
-    <w:lsdException w:unhideWhenUsed="0" w:uiPriority="71" w:semiHidden="0" w:name="Colorful Shading Accent 4"/>
-    <w:lsdException w:unhideWhenUsed="0" w:uiPriority="72" w:semiHidden="0" w:name="Colorful List Accent 4"/>
-    <w:lsdException w:unhideWhenUsed="0" w:uiPriority="73" w:semiHidden="0" w:name="Colorful Grid Accent 4"/>
-    <w:lsdException w:unhideWhenUsed="0" w:uiPriority="60" w:semiHidden="0" w:name="Light Shading Accent 5"/>
-    <w:lsdException w:unhideWhenUsed="0" w:uiPriority="61" w:semiHidden="0" w:name="Light List Accent 5"/>
-    <w:lsdException w:unhideWhenUsed="0" w:uiPriority="62" w:semiHidden="0" w:name="Light Grid Accent 5"/>
-    <w:lsdException w:unhideWhenUsed="0" w:uiPriority="63" w:semiHidden="0" w:name="Medium Shading 1 Accent 5"/>
-    <w:lsdException w:unhideWhenUsed="0" w:uiPriority="64" w:semiHidden="0" w:name="Medium Shading 2 Accent 5"/>
-    <w:lsdException w:unhideWhenUsed="0" w:uiPriority="65" w:semiHidden="0" w:name="Medium List 1 Accent 5"/>
-    <w:lsdException w:unhideWhenUsed="0" w:uiPriority="66" w:semiHidden="0" w:name="Medium List 2 Accent 5"/>
-    <w:lsdException w:unhideWhenUsed="0" w:uiPriority="67" w:semiHidden="0" w:name="Medium Grid 1 Accent 5"/>
-    <w:lsdException w:unhideWhenUsed="0" w:uiPriority="68" w:semiHidden="0" w:name="Medium Grid 2 Accent 5"/>
-    <w:lsdException w:unhideWhenUsed="0" w:uiPriority="69" w:semiHidden="0" w:name="Medium Grid 3 Accent 5"/>
-    <w:lsdException w:unhideWhenUsed="0" w:uiPriority="70" w:semiHidden="0" w:name="Dark List Accent 5"/>
-    <w:lsdException w:unhideWhenUsed="0" w:uiPriority="71" w:semiHidden="0" w:name="Colorful Shading Accent 5"/>
-    <w:lsdException w:unhideWhenUsed="0" w:uiPriority="72" w:semiHidden="0" w:name="Colorful List Accent 5"/>
-    <w:lsdException w:unhideWhenUsed="0" w:uiPriority="73" w:semiHidden="0" w:name="Colorful Grid Accent 5"/>
-    <w:lsdException w:unhideWhenUsed="0" w:uiPriority="60" w:semiHidden="0" w:name="Light Shading Accent 6"/>
-    <w:lsdException w:unhideWhenUsed="0" w:uiPriority="61" w:semiHidden="0" w:name="Light List Accent 6"/>
-    <w:lsdException w:unhideWhenUsed="0" w:uiPriority="62" w:semiHidden="0" w:name="Light Grid Accent 6"/>
-    <w:lsdException w:unhideWhenUsed="0" w:uiPriority="63" w:semiHidden="0" w:name="Medium Shading 1 Accent 6"/>
-    <w:lsdException w:unhideWhenUsed="0" w:uiPriority="64" w:semiHidden="0" w:name="Medium Shading 2 Accent 6"/>
-    <w:lsdException w:unhideWhenUsed="0" w:uiPriority="65" w:semiHidden="0" w:name="Medium List 1 Accent 6"/>
-    <w:lsdException w:unhideWhenUsed="0" w:uiPriority="66" w:semiHidden="0" w:name="Medium List 2 Accent 6"/>
-    <w:lsdException w:unhideWhenUsed="0" w:uiPriority="67" w:semiHidden="0" w:name="Medium Grid 1 Accent 6"/>
-    <w:lsdException w:unhideWhenUsed="0" w:uiPriority="68" w:semiHidden="0" w:name="Medium Grid 2 Accent 6"/>
-    <w:lsdException w:unhideWhenUsed="0" w:uiPriority="69" w:semiHidden="0" w:name="Medium Grid 3 Accent 6"/>
-    <w:lsdException w:unhideWhenUsed="0" w:uiPriority="70" w:semiHidden="0" w:name="Dark List Accent 6"/>
-    <w:lsdException w:unhideWhenUsed="0" w:uiPriority="71" w:semiHidden="0" w:name="Colorful Shading Accent 6"/>
-    <w:lsdException w:unhideWhenUsed="0" w:uiPriority="72" w:semiHidden="0" w:name="Colorful List Accent 6"/>
-    <w:lsdException w:unhideWhenUsed="0" w:uiPriority="73" w:semiHidden="0" w:name="Colorful Grid Accent 6"/>
+  <w:latentStyles w:defLockedState="0" w:defUIPriority="0" w:defSemiHidden="0" w:defUnhideWhenUsed="0" w:defQFormat="0" w:count="376">
+    <w:lsdException w:name="Normal" w:uiPriority="1" w:qFormat="1"/>
+    <w:lsdException w:name="heading 1" w:qFormat="1"/>
+    <w:lsdException w:name="heading 2" w:semiHidden="1" w:unhideWhenUsed="1" w:qFormat="1"/>
+    <w:lsdException w:name="heading 3" w:semiHidden="1" w:unhideWhenUsed="1" w:qFormat="1"/>
+    <w:lsdException w:name="heading 4" w:semiHidden="1" w:unhideWhenUsed="1" w:qFormat="1"/>
+    <w:lsdException w:name="heading 5" w:semiHidden="1" w:unhideWhenUsed="1" w:qFormat="1"/>
+    <w:lsdException w:name="heading 6" w:semiHidden="1" w:unhideWhenUsed="1" w:qFormat="1"/>
+    <w:lsdException w:name="heading 7" w:semiHidden="1" w:unhideWhenUsed="1" w:qFormat="1"/>
+    <w:lsdException w:name="heading 8" w:semiHidden="1" w:unhideWhenUsed="1" w:qFormat="1"/>
+    <w:lsdException w:name="heading 9" w:semiHidden="1" w:unhideWhenUsed="1" w:qFormat="1"/>
+    <w:lsdException w:name="caption" w:semiHidden="1" w:unhideWhenUsed="1" w:qFormat="1"/>
+    <w:lsdException w:name="Title" w:qFormat="1"/>
+    <w:lsdException w:name="Default Paragraph Font" w:semiHidden="1" w:uiPriority="1" w:unhideWhenUsed="1" w:qFormat="1"/>
+    <w:lsdException w:name="Body Text" w:uiPriority="1" w:qFormat="1"/>
+    <w:lsdException w:name="Subtitle" w:qFormat="1"/>
+    <w:lsdException w:name="Strong" w:qFormat="1"/>
+    <w:lsdException w:name="Emphasis" w:qFormat="1"/>
+    <w:lsdException w:name="HTML Top of Form" w:semiHidden="1" w:uiPriority="99" w:unhideWhenUsed="1"/>
+    <w:lsdException w:name="HTML Bottom of Form" w:semiHidden="1" w:uiPriority="99" w:unhideWhenUsed="1"/>
+    <w:lsdException w:name="Normal Table" w:semiHidden="1" w:unhideWhenUsed="1"/>
+    <w:lsdException w:name="No List" w:semiHidden="1" w:uiPriority="99" w:unhideWhenUsed="1"/>
+    <w:lsdException w:name="Outline List 1" w:semiHidden="1" w:uiPriority="99" w:unhideWhenUsed="1"/>
+    <w:lsdException w:name="Outline List 2" w:semiHidden="1" w:uiPriority="99" w:unhideWhenUsed="1"/>
+    <w:lsdException w:name="Outline List 3" w:semiHidden="1" w:uiPriority="99" w:unhideWhenUsed="1"/>
+    <w:lsdException w:name="Table Simple 1" w:semiHidden="1" w:unhideWhenUsed="1"/>
+    <w:lsdException w:name="Table Simple 2" w:semiHidden="1" w:unhideWhenUsed="1"/>
+    <w:lsdException w:name="Table Simple 3" w:semiHidden="1" w:unhideWhenUsed="1"/>
+    <w:lsdException w:name="Table Classic 1" w:semiHidden="1" w:unhideWhenUsed="1"/>
+    <w:lsdException w:name="Table Classic 2" w:semiHidden="1" w:unhideWhenUsed="1"/>
+    <w:lsdException w:name="Table Classic 3" w:semiHidden="1" w:unhideWhenUsed="1"/>
+    <w:lsdException w:name="Table Classic 4" w:semiHidden="1" w:unhideWhenUsed="1"/>
+    <w:lsdException w:name="Table Colorful 1" w:semiHidden="1" w:unhideWhenUsed="1"/>
+    <w:lsdException w:name="Table Colorful 2" w:semiHidden="1" w:unhideWhenUsed="1"/>
+    <w:lsdException w:name="Table Colorful 3" w:semiHidden="1" w:unhideWhenUsed="1"/>
+    <w:lsdException w:name="Table Columns 1" w:semiHidden="1" w:unhideWhenUsed="1"/>
+    <w:lsdException w:name="Table Columns 2" w:semiHidden="1" w:unhideWhenUsed="1"/>
+    <w:lsdException w:name="Table Columns 3" w:semiHidden="1" w:unhideWhenUsed="1"/>
+    <w:lsdException w:name="Table Columns 4" w:semiHidden="1" w:unhideWhenUsed="1"/>
+    <w:lsdException w:name="Table Columns 5" w:semiHidden="1" w:unhideWhenUsed="1"/>
+    <w:lsdException w:name="Table Grid 1" w:semiHidden="1" w:unhideWhenUsed="1"/>
+    <w:lsdException w:name="Table Grid 2" w:semiHidden="1" w:unhideWhenUsed="1"/>
+    <w:lsdException w:name="Table Grid 3" w:semiHidden="1" w:unhideWhenUsed="1"/>
+    <w:lsdException w:name="Table Grid 4" w:semiHidden="1" w:unhideWhenUsed="1"/>
+    <w:lsdException w:name="Table Grid 5" w:semiHidden="1" w:unhideWhenUsed="1"/>
+    <w:lsdException w:name="Table Grid 6" w:semiHidden="1" w:unhideWhenUsed="1"/>
+    <w:lsdException w:name="Table Grid 7" w:semiHidden="1" w:unhideWhenUsed="1"/>
+    <w:lsdException w:name="Table Grid 8" w:semiHidden="1" w:unhideWhenUsed="1"/>
+    <w:lsdException w:name="Table List 1" w:semiHidden="1" w:unhideWhenUsed="1"/>
+    <w:lsdException w:name="Table List 2" w:semiHidden="1" w:unhideWhenUsed="1"/>
+    <w:lsdException w:name="Table List 3" w:semiHidden="1" w:unhideWhenUsed="1"/>
+    <w:lsdException w:name="Table List 4" w:semiHidden="1" w:unhideWhenUsed="1"/>
+    <w:lsdException w:name="Table List 5" w:semiHidden="1" w:unhideWhenUsed="1"/>
+    <w:lsdException w:name="Table List 6" w:semiHidden="1" w:unhideWhenUsed="1"/>
+    <w:lsdException w:name="Table List 7" w:semiHidden="1" w:unhideWhenUsed="1"/>
+    <w:lsdException w:name="Table List 8" w:semiHidden="1" w:unhideWhenUsed="1"/>
+    <w:lsdException w:name="Table 3D effects 1" w:semiHidden="1" w:unhideWhenUsed="1"/>
+    <w:lsdException w:name="Table 3D effects 2" w:semiHidden="1" w:unhideWhenUsed="1"/>
+    <w:lsdException w:name="Table 3D effects 3" w:semiHidden="1" w:unhideWhenUsed="1"/>
+    <w:lsdException w:name="Table Contemporary" w:semiHidden="1" w:unhideWhenUsed="1"/>
+    <w:lsdException w:name="Table Elegant" w:semiHidden="1" w:unhideWhenUsed="1"/>
+    <w:lsdException w:name="Table Professional" w:semiHidden="1" w:unhideWhenUsed="1"/>
+    <w:lsdException w:name="Table Subtle 1" w:semiHidden="1" w:unhideWhenUsed="1"/>
+    <w:lsdException w:name="Table Subtle 2" w:semiHidden="1" w:unhideWhenUsed="1"/>
+    <w:lsdException w:name="Table Web 1" w:semiHidden="1" w:unhideWhenUsed="1"/>
+    <w:lsdException w:name="Table Web 2" w:semiHidden="1" w:unhideWhenUsed="1"/>
+    <w:lsdException w:name="Table Web 3" w:semiHidden="1" w:unhideWhenUsed="1"/>
+    <w:lsdException w:name="Table Theme" w:semiHidden="1" w:unhideWhenUsed="1"/>
+    <w:lsdException w:name="Placeholder Text" w:semiHidden="1" w:uiPriority="99" w:unhideWhenUsed="1"/>
+    <w:lsdException w:name="No Spacing" w:semiHidden="1" w:uiPriority="99" w:unhideWhenUsed="1"/>
+    <w:lsdException w:name="Light Shading" w:uiPriority="60"/>
+    <w:lsdException w:name="Light List" w:uiPriority="61"/>
+    <w:lsdException w:name="Light Grid" w:uiPriority="62"/>
+    <w:lsdException w:name="Medium Shading 1" w:uiPriority="63"/>
+    <w:lsdException w:name="Medium Shading 2" w:uiPriority="64"/>
+    <w:lsdException w:name="Medium List 1" w:uiPriority="65"/>
+    <w:lsdException w:name="Medium List 2" w:uiPriority="66"/>
+    <w:lsdException w:name="Medium Grid 1" w:uiPriority="67"/>
+    <w:lsdException w:name="Medium Grid 2" w:uiPriority="68"/>
+    <w:lsdException w:name="Medium Grid 3" w:uiPriority="69"/>
+    <w:lsdException w:name="Dark List" w:uiPriority="70"/>
+    <w:lsdException w:name="Colorful Shading" w:uiPriority="71"/>
+    <w:lsdException w:name="Colorful List" w:uiPriority="72"/>
+    <w:lsdException w:name="Colorful Grid" w:uiPriority="73"/>
+    <w:lsdException w:name="Light Shading Accent 1" w:uiPriority="60"/>
+    <w:lsdException w:name="Light List Accent 1" w:uiPriority="61"/>
+    <w:lsdException w:name="Light Grid Accent 1" w:uiPriority="62"/>
+    <w:lsdException w:name="Medium Shading 1 Accent 1" w:uiPriority="63"/>
+    <w:lsdException w:name="Medium Shading 2 Accent 1" w:uiPriority="64"/>
+    <w:lsdException w:name="Medium List 1 Accent 1" w:uiPriority="65"/>
+    <w:lsdException w:name="Revision" w:semiHidden="1" w:uiPriority="99" w:unhideWhenUsed="1"/>
+    <w:lsdException w:name="List Paragraph" w:uiPriority="1" w:qFormat="1"/>
+    <w:lsdException w:name="Quote" w:semiHidden="1" w:uiPriority="99" w:unhideWhenUsed="1"/>
+    <w:lsdException w:name="Intense Quote" w:semiHidden="1" w:uiPriority="99" w:unhideWhenUsed="1"/>
+    <w:lsdException w:name="Medium List 2 Accent 1" w:uiPriority="66"/>
+    <w:lsdException w:name="Medium Grid 1 Accent 1" w:uiPriority="67"/>
+    <w:lsdException w:name="Medium Grid 2 Accent 1" w:uiPriority="68"/>
+    <w:lsdException w:name="Medium Grid 3 Accent 1" w:uiPriority="69"/>
+    <w:lsdException w:name="Dark List Accent 1" w:uiPriority="70"/>
+    <w:lsdException w:name="Colorful Shading Accent 1" w:uiPriority="71"/>
+    <w:lsdException w:name="Colorful List Accent 1" w:uiPriority="72"/>
+    <w:lsdException w:name="Colorful Grid Accent 1" w:uiPriority="73"/>
+    <w:lsdException w:name="Light Shading Accent 2" w:uiPriority="60"/>
+    <w:lsdException w:name="Light List Accent 2" w:uiPriority="61"/>
+    <w:lsdException w:name="Light Grid Accent 2" w:uiPriority="62"/>
+    <w:lsdException w:name="Medium Shading 1 Accent 2" w:uiPriority="63"/>
+    <w:lsdException w:name="Medium Shading 2 Accent 2" w:uiPriority="64"/>
+    <w:lsdException w:name="Medium List 1 Accent 2" w:uiPriority="65"/>
+    <w:lsdException w:name="Medium List 2 Accent 2" w:uiPriority="66"/>
+    <w:lsdException w:name="Medium Grid 1 Accent 2" w:uiPriority="67"/>
+    <w:lsdException w:name="Medium Grid 2 Accent 2" w:uiPriority="68"/>
+    <w:lsdException w:name="Medium Grid 3 Accent 2" w:uiPriority="69"/>
+    <w:lsdException w:name="Dark List Accent 2" w:uiPriority="70"/>
+    <w:lsdException w:name="Colorful Shading Accent 2" w:uiPriority="71"/>
+    <w:lsdException w:name="Colorful List Accent 2" w:uiPriority="72"/>
+    <w:lsdException w:name="Colorful Grid Accent 2" w:uiPriority="73"/>
+    <w:lsdException w:name="Light Shading Accent 3" w:uiPriority="60"/>
+    <w:lsdException w:name="Light List Accent 3" w:uiPriority="61"/>
+    <w:lsdException w:name="Light Grid Accent 3" w:uiPriority="62"/>
+    <w:lsdException w:name="Medium Shading 1 Accent 3" w:uiPriority="63"/>
+    <w:lsdException w:name="Medium Shading 2 Accent 3" w:uiPriority="64"/>
+    <w:lsdException w:name="Medium List 1 Accent 3" w:uiPriority="65"/>
+    <w:lsdException w:name="Medium List 2 Accent 3" w:uiPriority="66"/>
+    <w:lsdException w:name="Medium Grid 1 Accent 3" w:uiPriority="67"/>
+    <w:lsdException w:name="Medium Grid 2 Accent 3" w:uiPriority="68"/>
+    <w:lsdException w:name="Medium Grid 3 Accent 3" w:uiPriority="69"/>
+    <w:lsdException w:name="Dark List Accent 3" w:uiPriority="70"/>
+    <w:lsdException w:name="Colorful Shading Accent 3" w:uiPriority="71"/>
+    <w:lsdException w:name="Colorful List Accent 3" w:uiPriority="72"/>
+    <w:lsdException w:name="Colorful Grid Accent 3" w:uiPriority="73"/>
+    <w:lsdException w:name="Light Shading Accent 4" w:uiPriority="60"/>
+    <w:lsdException w:name="Light List Accent 4" w:uiPriority="61"/>
+    <w:lsdException w:name="Light Grid Accent 4" w:uiPriority="62"/>
+    <w:lsdException w:name="Medium Shading 1 Accent 4" w:uiPriority="63"/>
+    <w:lsdException w:name="Medium Shading 2 Accent 4" w:uiPriority="64"/>
+    <w:lsdException w:name="Medium List 1 Accent 4" w:uiPriority="65"/>
+    <w:lsdException w:name="Medium List 2 Accent 4" w:uiPriority="66"/>
+    <w:lsdException w:name="Medium Grid 1 Accent 4" w:uiPriority="67"/>
+    <w:lsdException w:name="Medium Grid 2 Accent 4" w:uiPriority="68"/>
+    <w:lsdException w:name="Medium Grid 3 Accent 4" w:uiPriority="69"/>
+    <w:lsdException w:name="Dark List Accent 4" w:uiPriority="70"/>
+    <w:lsdException w:name="Colorful Shading Accent 4" w:uiPriority="71"/>
+    <w:lsdException w:name="Colorful List Accent 4" w:uiPriority="72"/>
+    <w:lsdException w:name="Colorful Grid Accent 4" w:uiPriority="73"/>
+    <w:lsdException w:name="Light Shading Accent 5" w:uiPriority="60"/>
+    <w:lsdException w:name="Light List Accent 5" w:uiPriority="61"/>
+    <w:lsdException w:name="Light Grid Accent 5" w:uiPriority="62"/>
+    <w:lsdException w:name="Medium Shading 1 Accent 5" w:uiPriority="63"/>
+    <w:lsdException w:name="Medium Shading 2 Accent 5" w:uiPriority="64"/>
+    <w:lsdException w:name="Medium List 1 Accent 5" w:uiPriority="65"/>
+    <w:lsdException w:name="Medium List 2 Accent 5" w:uiPriority="66"/>
+    <w:lsdException w:name="Medium Grid 1 Accent 5" w:uiPriority="67"/>
+    <w:lsdException w:name="Medium Grid 2 Accent 5" w:uiPriority="68"/>
+    <w:lsdException w:name="Medium Grid 3 Accent 5" w:uiPriority="69"/>
+    <w:lsdException w:name="Dark List Accent 5" w:uiPriority="70"/>
+    <w:lsdException w:name="Colorful Shading Accent 5" w:uiPriority="71"/>
+    <w:lsdException w:name="Colorful List Accent 5" w:uiPriority="72"/>
+    <w:lsdException w:name="Colorful Grid Accent 5" w:uiPriority="73"/>
+    <w:lsdException w:name="Light Shading Accent 6" w:uiPriority="60"/>
+    <w:lsdException w:name="Light List Accent 6" w:uiPriority="61"/>
+    <w:lsdException w:name="Light Grid Accent 6" w:uiPriority="62"/>
+    <w:lsdException w:name="Medium Shading 1 Accent 6" w:uiPriority="63"/>
+    <w:lsdException w:name="Medium Shading 2 Accent 6" w:uiPriority="64"/>
+    <w:lsdException w:name="Medium List 1 Accent 6" w:uiPriority="65"/>
+    <w:lsdException w:name="Medium List 2 Accent 6" w:uiPriority="66"/>
+    <w:lsdException w:name="Medium Grid 1 Accent 6" w:uiPriority="67"/>
+    <w:lsdException w:name="Medium Grid 2 Accent 6" w:uiPriority="68"/>
+    <w:lsdException w:name="Medium Grid 3 Accent 6" w:uiPriority="69"/>
+    <w:lsdException w:name="Dark List Accent 6" w:uiPriority="70"/>
+    <w:lsdException w:name="Colorful Shading Accent 6" w:uiPriority="71"/>
+    <w:lsdException w:name="Colorful List Accent 6" w:uiPriority="72"/>
+    <w:lsdException w:name="Colorful Grid Accent 6" w:uiPriority="73"/>
+    <w:lsdException w:name="Subtle Emphasis" w:uiPriority="19" w:qFormat="1"/>
+    <w:lsdException w:name="Intense Emphasis" w:uiPriority="21" w:qFormat="1"/>
+    <w:lsdException w:name="Subtle Reference" w:uiPriority="31" w:qFormat="1"/>
+    <w:lsdException w:name="Intense Reference" w:uiPriority="32" w:qFormat="1"/>
+    <w:lsdException w:name="Book Title" w:uiPriority="33" w:qFormat="1"/>
+    <w:lsdException w:name="Bibliography" w:semiHidden="1" w:uiPriority="37" w:unhideWhenUsed="1"/>
+    <w:lsdException w:name="TOC Heading" w:semiHidden="1" w:uiPriority="39" w:unhideWhenUsed="1" w:qFormat="1"/>
+    <w:lsdException w:name="Plain Table 1" w:uiPriority="41"/>
+    <w:lsdException w:name="Plain Table 2" w:uiPriority="42"/>
+    <w:lsdException w:name="Plain Table 3" w:uiPriority="43"/>
+    <w:lsdException w:name="Plain Table 4" w:uiPriority="44"/>
+    <w:lsdException w:name="Plain Table 5" w:uiPriority="45"/>
+    <w:lsdException w:name="Grid Table Light" w:uiPriority="40"/>
+    <w:lsdException w:name="Grid Table 1 Light" w:uiPriority="46"/>
+    <w:lsdException w:name="Grid Table 2" w:uiPriority="47"/>
+    <w:lsdException w:name="Grid Table 3" w:uiPriority="48"/>
+    <w:lsdException w:name="Grid Table 4" w:uiPriority="49"/>
+    <w:lsdException w:name="Grid Table 5 Dark" w:uiPriority="50"/>
+    <w:lsdException w:name="Grid Table 6 Colorful" w:uiPriority="51"/>
+    <w:lsdException w:name="Grid Table 7 Colorful" w:uiPriority="52"/>
+    <w:lsdException w:name="Grid Table 1 Light Accent 1" w:uiPriority="46"/>
+    <w:lsdException w:name="Grid Table 2 Accent 1" w:uiPriority="47"/>
+    <w:lsdException w:name="Grid Table 3 Accent 1" w:uiPriority="48"/>
+    <w:lsdException w:name="Grid Table 4 Accent 1" w:uiPriority="49"/>
+    <w:lsdException w:name="Grid Table 5 Dark Accent 1" w:uiPriority="50"/>
+    <w:lsdException w:name="Grid Table 6 Colorful Accent 1" w:uiPriority="51"/>
+    <w:lsdException w:name="Grid Table 7 Colorful Accent 1" w:uiPriority="52"/>
+    <w:lsdException w:name="Grid Table 1 Light Accent 2" w:uiPriority="46"/>
+    <w:lsdException w:name="Grid Table 2 Accent 2" w:uiPriority="47"/>
+    <w:lsdException w:name="Grid Table 3 Accent 2" w:uiPriority="48"/>
+    <w:lsdException w:name="Grid Table 4 Accent 2" w:uiPriority="49"/>
+    <w:lsdException w:name="Grid Table 5 Dark Accent 2" w:uiPriority="50"/>
+    <w:lsdException w:name="Grid Table 6 Colorful Accent 2" w:uiPriority="51"/>
+    <w:lsdException w:name="Grid Table 7 Colorful Accent 2" w:uiPriority="52"/>
+    <w:lsdException w:name="Grid Table 1 Light Accent 3" w:uiPriority="46"/>
+    <w:lsdException w:name="Grid Table 2 Accent 3" w:uiPriority="47"/>
+    <w:lsdException w:name="Grid Table 3 Accent 3" w:uiPriority="48"/>
+    <w:lsdException w:name="Grid Table 4 Accent 3" w:uiPriority="49"/>
+    <w:lsdException w:name="Grid Table 5 Dark Accent 3" w:uiPriority="50"/>
+    <w:lsdException w:name="Grid Table 6 Colorful Accent 3" w:uiPriority="51"/>
+    <w:lsdException w:name="Grid Table 7 Colorful Accent 3" w:uiPriority="52"/>
+    <w:lsdException w:name="Grid Table 1 Light Accent 4" w:uiPriority="46"/>
+    <w:lsdException w:name="Grid Table 2 Accent 4" w:uiPriority="47"/>
+    <w:lsdException w:name="Grid Table 3 Accent 4" w:uiPriority="48"/>
+    <w:lsdException w:name="Grid Table 4 Accent 4" w:uiPriority="49"/>
+    <w:lsdException w:name="Grid Table 5 Dark Accent 4" w:uiPriority="50"/>
+    <w:lsdException w:name="Grid Table 6 Colorful Accent 4" w:uiPriority="51"/>
+    <w:lsdException w:name="Grid Table 7 Colorful Accent 4" w:uiPriority="52"/>
+    <w:lsdException w:name="Grid Table 1 Light Accent 5" w:uiPriority="46"/>
+    <w:lsdException w:name="Grid Table 2 Accent 5" w:uiPriority="47"/>
+    <w:lsdException w:name="Grid Table 3 Accent 5" w:uiPriority="48"/>
+    <w:lsdException w:name="Grid Table 4 Accent 5" w:uiPriority="49"/>
+    <w:lsdException w:name="Grid Table 5 Dark Accent 5" w:uiPriority="50"/>
+    <w:lsdException w:name="Grid Table 6 Colorful Accent 5" w:uiPriority="51"/>
+    <w:lsdException w:name="Grid Table 7 Colorful Accent 5" w:uiPriority="52"/>
+    <w:lsdException w:name="Grid Table 1 Light Accent 6" w:uiPriority="46"/>
+    <w:lsdException w:name="Grid Table 2 Accent 6" w:uiPriority="47"/>
+    <w:lsdException w:name="Grid Table 3 Accent 6" w:uiPriority="48"/>
+    <w:lsdException w:name="Grid Table 4 Accent 6" w:uiPriority="49"/>
+    <w:lsdException w:name="Grid Table 5 Dark Accent 6" w:uiPriority="50"/>
+    <w:lsdException w:name="Grid Table 6 Colorful Accent 6" w:uiPriority="51"/>
+    <w:lsdException w:name="Grid Table 7 Colorful Accent 6" w:uiPriority="52"/>
+    <w:lsdException w:name="List Table 1 Light" w:uiPriority="46"/>
+    <w:lsdException w:name="List Table 2" w:uiPriority="47"/>
+    <w:lsdException w:name="List Table 3" w:uiPriority="48"/>
+    <w:lsdException w:name="List Table 4" w:uiPriority="49"/>
+    <w:lsdException w:name="List Table 5 Dark" w:uiPriority="50"/>
+    <w:lsdException w:name="List Table 6 Colorful" w:uiPriority="51"/>
+    <w:lsdException w:name="List Table 7 Colorful" w:uiPriority="52"/>
+    <w:lsdException w:name="List Table 1 Light Accent 1" w:uiPriority="46"/>
+    <w:lsdException w:name="List Table 2 Accent 1" w:uiPriority="47"/>
+    <w:lsdException w:name="List Table 3 Accent 1" w:uiPriority="48"/>
+    <w:lsdException w:name="List Table 4 Accent 1" w:uiPriority="49"/>
+    <w:lsdException w:name="List Table 5 Dark Accent 1" w:uiPriority="50"/>
+    <w:lsdException w:name="List Table 6 Colorful Accent 1" w:uiPriority="51"/>
+    <w:lsdException w:name="List Table 7 Colorful Accent 1" w:uiPriority="52"/>
+    <w:lsdException w:name="List Table 1 Light Accent 2" w:uiPriority="46"/>
+    <w:lsdException w:name="List Table 2 Accent 2" w:uiPriority="47"/>
+    <w:lsdException w:name="List Table 3 Accent 2" w:uiPriority="48"/>
+    <w:lsdException w:name="List Table 4 Accent 2" w:uiPriority="49"/>
+    <w:lsdException w:name="List Table 5 Dark Accent 2" w:uiPriority="50"/>
+    <w:lsdException w:name="List Table 6 Colorful Accent 2" w:uiPriority="51"/>
+    <w:lsdException w:name="List Table 7 Colorful Accent 2" w:uiPriority="52"/>
+    <w:lsdException w:name="List Table 1 Light Accent 3" w:uiPriority="46"/>
+    <w:lsdException w:name="List Table 2 Accent 3" w:uiPriority="47"/>
+    <w:lsdException w:name="List Table 3 Accent 3" w:uiPriority="48"/>
+    <w:lsdException w:name="List Table 4 Accent 3" w:uiPriority="49"/>
+    <w:lsdException w:name="List Table 5 Dark Accent 3" w:uiPriority="50"/>
+    <w:lsdException w:name="List Table 6 Colorful Accent 3" w:uiPriority="51"/>
+    <w:lsdException w:name="List Table 7 Colorful Accent 3" w:uiPriority="52"/>
+    <w:lsdException w:name="List Table 1 Light Accent 4" w:uiPriority="46"/>
+    <w:lsdException w:name="List Table 2 Accent 4" w:uiPriority="47"/>
+    <w:lsdException w:name="List Table 3 Accent 4" w:uiPriority="48"/>
+    <w:lsdException w:name="List Table 4 Accent 4" w:uiPriority="49"/>
+    <w:lsdException w:name="List Table 5 Dark Accent 4" w:uiPriority="50"/>
+    <w:lsdException w:name="List Table 6 Colorful Accent 4" w:uiPriority="51"/>
+    <w:lsdException w:name="List Table 7 Colorful Accent 4" w:uiPriority="52"/>
+    <w:lsdException w:name="List Table 1 Light Accent 5" w:uiPriority="46"/>
+    <w:lsdException w:name="List Table 2 Accent 5" w:uiPriority="47"/>
+    <w:lsdException w:name="List Table 3 Accent 5" w:uiPriority="48"/>
+    <w:lsdException w:name="List Table 4 Accent 5" w:uiPriority="49"/>
+    <w:lsdException w:name="List Table 5 Dark Accent 5" w:uiPriority="50"/>
+    <w:lsdException w:name="List Table 6 Colorful Accent 5" w:uiPriority="51"/>
+    <w:lsdException w:name="List Table 7 Colorful Accent 5" w:uiPriority="52"/>
+    <w:lsdException w:name="List Table 1 Light Accent 6" w:uiPriority="46"/>
+    <w:lsdException w:name="List Table 2 Accent 6" w:uiPriority="47"/>
+    <w:lsdException w:name="List Table 3 Accent 6" w:uiPriority="48"/>
+    <w:lsdException w:name="List Table 4 Accent 6" w:uiPriority="49"/>
+    <w:lsdException w:name="List Table 5 Dark Accent 6" w:uiPriority="50"/>
+    <w:lsdException w:name="List Table 6 Colorful Accent 6" w:uiPriority="51"/>
+    <w:lsdException w:name="List Table 7 Colorful Accent 6" w:uiPriority="52"/>
+    <w:lsdException w:name="Mention" w:semiHidden="1" w:uiPriority="99" w:unhideWhenUsed="1"/>
+    <w:lsdException w:name="Smart Hyperlink" w:semiHidden="1" w:uiPriority="99" w:unhideWhenUsed="1"/>
+    <w:lsdException w:name="Hashtag" w:semiHidden="1" w:uiPriority="99" w:unhideWhenUsed="1"/>
+    <w:lsdException w:name="Unresolved Mention" w:semiHidden="1" w:uiPriority="99" w:unhideWhenUsed="1"/>
+    <w:lsdException w:name="Smart Link" w:semiHidden="1" w:uiPriority="99" w:unhideWhenUsed="1"/>
   </w:latentStyles>
-  <w:style w:type="paragraph" w:default="1" w:styleId="1">
+  <w:style w:type="paragraph" w:default="1" w:styleId="Normal">
     <w:name w:val="Normal"/>
+    <w:uiPriority w:val="1"/>
     <w:qFormat/>
-    <w:uiPriority w:val="1"/>
     <w:pPr>
       <w:widowControl w:val="0"/>
       <w:autoSpaceDE w:val="0"/>
       <w:autoSpaceDN w:val="0"/>
-      <w:spacing w:before="0" w:after="0" w:line="240" w:lineRule="auto"/>
-      <w:ind w:left="0" w:right="0"/>
-      <w:jc w:val="left"/>
     </w:pPr>
     <w:rPr>
-      <w:rFonts w:ascii="Times New Roman" w:hAnsi="Times New Roman" w:eastAsia="Times New Roman" w:cs="Times New Roman"/>
+      <w:rFonts w:ascii="Times New Roman" w:eastAsia="Times New Roman" w:hAnsi="Times New Roman" w:cs="Times New Roman"/>
       <w:sz w:val="22"/>
       <w:szCs w:val="22"/>
-      <w:lang w:val="en-US" w:eastAsia="en-US" w:bidi="ar-SA"/>
+      <w:lang w:val="en-US" w:eastAsia="en-US"/>
     </w:rPr>
   </w:style>
-  <w:style w:type="character" w:default="1" w:styleId="2">
+  <w:style w:type="character" w:default="1" w:styleId="DefaultParagraphFont">
     <w:name w:val="Default Paragraph Font"/>
+    <w:uiPriority w:val="1"/>
     <w:semiHidden/>
     <w:unhideWhenUsed/>
-    <w:qFormat/>
-    <w:uiPriority w:val="1"/>
   </w:style>
-  <w:style w:type="table" w:default="1" w:styleId="3">
+  <w:style w:type="table" w:default="1" w:styleId="TableNormal">
     <w:name w:val="Normal Table"/>
+    <w:uiPriority w:val="99"/>
     <w:semiHidden/>
-    <w:uiPriority w:val="0"/>
+    <w:unhideWhenUsed/>
     <w:tblPr>
+      <w:tblInd w:w="0" w:type="dxa"/>
       <w:tblCellMar>
         <w:top w:w="0" w:type="dxa"/>
         <w:left w:w="108" w:type="dxa"/>
@@ -5893,27 +5756,31 @@
       </w:tblCellMar>
     </w:tblPr>
   </w:style>
-  <w:style w:type="paragraph" w:styleId="4">
+  <w:style w:type="numbering" w:default="1" w:styleId="NoList">
+    <w:name w:val="No List"/>
+    <w:uiPriority w:val="99"/>
+    <w:semiHidden/>
+    <w:unhideWhenUsed/>
+  </w:style>
+  <w:style w:type="paragraph" w:styleId="BodyText">
     <w:name w:val="Body Text"/>
-    <w:basedOn w:val="1"/>
+    <w:basedOn w:val="Normal"/>
+    <w:uiPriority w:val="1"/>
     <w:qFormat/>
-    <w:uiPriority w:val="1"/>
     <w:pPr>
       <w:ind w:left="460" w:hanging="360"/>
     </w:pPr>
     <w:rPr>
-      <w:rFonts w:ascii="Times New Roman" w:hAnsi="Times New Roman" w:eastAsia="Times New Roman" w:cs="Times New Roman"/>
       <w:sz w:val="24"/>
       <w:szCs w:val="24"/>
-      <w:lang w:val="en-US" w:eastAsia="en-US" w:bidi="ar-SA"/>
     </w:rPr>
   </w:style>
-  <w:style w:type="table" w:customStyle="1" w:styleId="5">
+  <w:style w:type="table" w:customStyle="1" w:styleId="TableNormal1">
     <w:name w:val="Table Normal1"/>
+    <w:uiPriority w:val="2"/>
     <w:semiHidden/>
     <w:unhideWhenUsed/>
     <w:qFormat/>
-    <w:uiPriority w:val="2"/>
     <w:tblPr>
       <w:tblCellMar>
         <w:top w:w="0" w:type="dxa"/>
@@ -5923,28 +5790,21 @@
       </w:tblCellMar>
     </w:tblPr>
   </w:style>
-  <w:style w:type="paragraph" w:styleId="6">
+  <w:style w:type="paragraph" w:styleId="ListParagraph">
     <w:name w:val="List Paragraph"/>
-    <w:basedOn w:val="1"/>
+    <w:basedOn w:val="Normal"/>
+    <w:uiPriority w:val="1"/>
     <w:qFormat/>
-    <w:uiPriority w:val="1"/>
     <w:pPr>
       <w:ind w:left="460" w:right="121" w:hanging="360"/>
       <w:jc w:val="both"/>
     </w:pPr>
-    <w:rPr>
-      <w:rFonts w:ascii="Times New Roman" w:hAnsi="Times New Roman" w:eastAsia="Times New Roman" w:cs="Times New Roman"/>
-      <w:lang w:val="en-US" w:eastAsia="en-US" w:bidi="ar-SA"/>
-    </w:rPr>
   </w:style>
-  <w:style w:type="paragraph" w:customStyle="1" w:styleId="7">
+  <w:style w:type="paragraph" w:customStyle="1" w:styleId="TableParagraph">
     <w:name w:val="Table Paragraph"/>
-    <w:basedOn w:val="1"/>
+    <w:basedOn w:val="Normal"/>
+    <w:uiPriority w:val="1"/>
     <w:qFormat/>
-    <w:uiPriority w:val="1"/>
-    <w:rPr>
-      <w:lang w:val="en-US" w:eastAsia="en-US" w:bidi="ar-SA"/>
-    </w:rPr>
   </w:style>
 </w:styles>
 </file>
@@ -6228,5 +6088,6 @@
     </a:fmtScheme>
   </a:themeElements>
   <a:objectDefaults/>
+  <a:extraClrSchemeLst/>
 </a:theme>
 </file>
</xml_diff>